<commit_message>
Segemented MainMenu scene into MainMenu and Info scenes. MainMenu scene now is only for selecting scenes. Info scene contains information about the game, controls, etc. Made MainMenuInteractiveItem script more flexible. Added visual of controls to Info scene. Made sound levels consistent.
</commit_message>
<xml_diff>
--- a/Documentation/Developer document.docx
+++ b/Documentation/Developer document.docx
@@ -55,15 +55,7 @@
           <w:sz w:val="24"/>
           <w:szCs w:val="24"/>
         </w:rPr>
-        <w:t>Must be running windows.</w:t>
-      </w:r>
-      <w:r>
-        <w:rPr>
-          <w:rFonts w:ascii="Arial" w:hAnsi="Arial" w:cs="Arial"/>
-          <w:sz w:val="24"/>
-          <w:szCs w:val="24"/>
-        </w:rPr>
-        <w:t xml:space="preserve"> </w:t>
+        <w:t xml:space="preserve">Must be running windows. </w:t>
       </w:r>
     </w:p>
     <w:p>
@@ -81,13 +73,6 @@
           <w:szCs w:val="24"/>
         </w:rPr>
         <w:tab/>
-      </w:r>
-      <w:r>
-        <w:rPr>
-          <w:rFonts w:ascii="Arial" w:hAnsi="Arial" w:cs="Arial"/>
-          <w:sz w:val="24"/>
-          <w:szCs w:val="24"/>
-        </w:rPr>
         <w:t xml:space="preserve">Must have a </w:t>
       </w:r>
       <w:proofErr w:type="spellStart"/>
@@ -106,15 +91,7 @@
           <w:sz w:val="24"/>
           <w:szCs w:val="24"/>
         </w:rPr>
-        <w:t>-compatible p</w:t>
-      </w:r>
-      <w:r>
-        <w:rPr>
-          <w:rFonts w:ascii="Arial" w:hAnsi="Arial" w:cs="Arial"/>
-          <w:sz w:val="24"/>
-          <w:szCs w:val="24"/>
-        </w:rPr>
-        <w:t>hone if you wish to test the game on android.</w:t>
+        <w:t>-compatible phone if you wish to test the game on android.</w:t>
       </w:r>
     </w:p>
     <w:p>
@@ -186,64 +163,24 @@
           <w:sz w:val="24"/>
           <w:szCs w:val="24"/>
         </w:rPr>
-        <w:t xml:space="preserve">  -&gt; Personal -&gt; Learn More -&gt; Try Personal -&gt; download installer) </w:t>
-      </w:r>
-      <w:r>
-        <w:rPr>
-          <w:rFonts w:ascii="Arial" w:hAnsi="Arial" w:cs="Arial"/>
-          <w:sz w:val="24"/>
-          <w:szCs w:val="24"/>
-        </w:rPr>
-        <w:t>and install.</w:t>
-      </w:r>
-    </w:p>
-    <w:p>
-      <w:pPr>
-        <w:rPr>
-          <w:rFonts w:ascii="Arial" w:hAnsi="Arial" w:cs="Arial"/>
-          <w:sz w:val="24"/>
-          <w:szCs w:val="24"/>
-        </w:rPr>
-      </w:pPr>
-      <w:r>
-        <w:rPr>
-          <w:rFonts w:ascii="Arial" w:hAnsi="Arial" w:cs="Arial"/>
-          <w:sz w:val="24"/>
-          <w:szCs w:val="24"/>
-        </w:rPr>
-        <w:t xml:space="preserve">Install </w:t>
-      </w:r>
-      <w:r>
-        <w:rPr>
-          <w:rFonts w:ascii="Arial" w:hAnsi="Arial" w:cs="Arial"/>
-          <w:sz w:val="24"/>
-          <w:szCs w:val="24"/>
-        </w:rPr>
-        <w:t>Android</w:t>
-      </w:r>
-      <w:r>
-        <w:rPr>
-          <w:rFonts w:ascii="Arial" w:hAnsi="Arial" w:cs="Arial"/>
-          <w:sz w:val="24"/>
-          <w:szCs w:val="24"/>
-        </w:rPr>
-        <w:t xml:space="preserve"> </w:t>
-      </w:r>
-      <w:r>
-        <w:rPr>
-          <w:rFonts w:ascii="Arial" w:hAnsi="Arial" w:cs="Arial"/>
-          <w:sz w:val="24"/>
-          <w:szCs w:val="24"/>
-        </w:rPr>
-        <w:t>Studio</w:t>
-      </w:r>
-      <w:r>
-        <w:rPr>
-          <w:rFonts w:ascii="Arial" w:hAnsi="Arial" w:cs="Arial"/>
-          <w:sz w:val="24"/>
-          <w:szCs w:val="24"/>
-        </w:rPr>
-        <w:t xml:space="preserve"> </w:t>
+        <w:t xml:space="preserve">  -&gt; Personal -&gt; Learn More -&gt; Try Personal -&gt; download installer) and install.</w:t>
+      </w:r>
+    </w:p>
+    <w:p>
+      <w:pPr>
+        <w:rPr>
+          <w:rFonts w:ascii="Arial" w:hAnsi="Arial" w:cs="Arial"/>
+          <w:sz w:val="24"/>
+          <w:szCs w:val="24"/>
+        </w:rPr>
+      </w:pPr>
+      <w:r>
+        <w:rPr>
+          <w:rFonts w:ascii="Arial" w:hAnsi="Arial" w:cs="Arial"/>
+          <w:sz w:val="24"/>
+          <w:szCs w:val="24"/>
+        </w:rPr>
+        <w:t xml:space="preserve">Install Android Studio </w:t>
       </w:r>
       <w:hyperlink r:id="rId6" w:history="1">
         <w:r>
@@ -307,23 +244,7 @@
           <w:sz w:val="24"/>
           <w:szCs w:val="24"/>
         </w:rPr>
-        <w:t xml:space="preserve">Find the file path of the </w:t>
-      </w:r>
-      <w:r>
-        <w:rPr>
-          <w:rFonts w:ascii="Arial" w:hAnsi="Arial" w:cs="Arial"/>
-          <w:sz w:val="24"/>
-          <w:szCs w:val="24"/>
-        </w:rPr>
-        <w:t>Android</w:t>
-      </w:r>
-      <w:r>
-        <w:rPr>
-          <w:rFonts w:ascii="Arial" w:hAnsi="Arial" w:cs="Arial"/>
-          <w:sz w:val="24"/>
-          <w:szCs w:val="24"/>
-        </w:rPr>
-        <w:t xml:space="preserve"> SDK and save it somewhere.</w:t>
+        <w:t>Find the file path of the Android SDK and save it somewhere.</w:t>
       </w:r>
     </w:p>
     <w:p>
@@ -359,15 +280,7 @@
           <w:sz w:val="24"/>
           <w:szCs w:val="24"/>
         </w:rPr>
-        <w:t xml:space="preserve"> and download the Java Se Development kit), find the file path of the JDK, should be </w:t>
-      </w:r>
-      <w:r>
-        <w:rPr>
-          <w:rFonts w:ascii="Arial" w:hAnsi="Arial" w:cs="Arial"/>
-          <w:sz w:val="24"/>
-          <w:szCs w:val="24"/>
-        </w:rPr>
-        <w:t xml:space="preserve">in C:\ProgramFiles\Java and appear as </w:t>
+        <w:t xml:space="preserve"> and download the Java Se Development kit), find the file path of the JDK, should be in C:\ProgramFiles\Java and appear as </w:t>
       </w:r>
       <w:proofErr w:type="spellStart"/>
       <w:r>
@@ -403,15 +316,7 @@
           <w:sz w:val="24"/>
           <w:szCs w:val="24"/>
         </w:rPr>
-        <w:t>) an</w:t>
-      </w:r>
-      <w:r>
-        <w:rPr>
-          <w:rFonts w:ascii="Arial" w:hAnsi="Arial" w:cs="Arial"/>
-          <w:sz w:val="24"/>
-          <w:szCs w:val="24"/>
-        </w:rPr>
-        <w:t>d save the file path somewhere.</w:t>
+        <w:t>) and save the file path somewhere.</w:t>
       </w:r>
     </w:p>
     <w:p>
@@ -479,15 +384,7 @@
           <w:sz w:val="24"/>
           <w:szCs w:val="24"/>
         </w:rPr>
-        <w:t xml:space="preserve">Open Unity and open </w:t>
-      </w:r>
-      <w:r>
-        <w:rPr>
-          <w:rFonts w:ascii="Arial" w:hAnsi="Arial" w:cs="Arial"/>
-          <w:sz w:val="24"/>
-          <w:szCs w:val="24"/>
-        </w:rPr>
-        <w:t xml:space="preserve">the root folder of </w:t>
+        <w:t xml:space="preserve">Open Unity and open the root folder of </w:t>
       </w:r>
       <w:proofErr w:type="spellStart"/>
       <w:r>
@@ -539,89 +436,41 @@
           <w:sz w:val="24"/>
           <w:szCs w:val="24"/>
         </w:rPr>
-        <w:t>Click External Tools</w:t>
-      </w:r>
-      <w:r>
-        <w:rPr>
-          <w:rFonts w:ascii="Arial" w:hAnsi="Arial" w:cs="Arial"/>
-          <w:sz w:val="24"/>
-          <w:szCs w:val="24"/>
-        </w:rPr>
-        <w:t>.</w:t>
-      </w:r>
-    </w:p>
-    <w:p>
-      <w:pPr>
-        <w:rPr>
-          <w:rFonts w:ascii="Arial" w:hAnsi="Arial" w:cs="Arial"/>
-          <w:sz w:val="24"/>
-          <w:szCs w:val="24"/>
-        </w:rPr>
-      </w:pPr>
-      <w:r>
-        <w:rPr>
-          <w:rFonts w:ascii="Arial" w:hAnsi="Arial" w:cs="Arial"/>
-          <w:sz w:val="24"/>
-          <w:szCs w:val="24"/>
-        </w:rPr>
-        <w:t xml:space="preserve">Under </w:t>
-      </w:r>
-      <w:r>
-        <w:rPr>
-          <w:rFonts w:ascii="Arial" w:hAnsi="Arial" w:cs="Arial"/>
-          <w:sz w:val="24"/>
-          <w:szCs w:val="24"/>
-        </w:rPr>
-        <w:t>Android</w:t>
-      </w:r>
-      <w:r>
-        <w:rPr>
-          <w:rFonts w:ascii="Arial" w:hAnsi="Arial" w:cs="Arial"/>
-          <w:sz w:val="24"/>
-          <w:szCs w:val="24"/>
-        </w:rPr>
-        <w:t>, it should say SDK and JDK, put the saved file paths of the SDK and JDK into these boxes.</w:t>
-      </w:r>
-    </w:p>
-    <w:p>
-      <w:pPr>
-        <w:rPr>
-          <w:rFonts w:ascii="Arial" w:hAnsi="Arial" w:cs="Arial"/>
-          <w:sz w:val="24"/>
-          <w:szCs w:val="24"/>
-        </w:rPr>
-      </w:pPr>
-      <w:r>
-        <w:rPr>
-          <w:rFonts w:ascii="Arial" w:hAnsi="Arial" w:cs="Arial"/>
-          <w:sz w:val="24"/>
-          <w:szCs w:val="24"/>
-        </w:rPr>
-        <w:t>Next, in the editor, go to File -&gt; Build Settings</w:t>
-      </w:r>
-      <w:r>
-        <w:rPr>
-          <w:rFonts w:ascii="Arial" w:hAnsi="Arial" w:cs="Arial"/>
-          <w:sz w:val="24"/>
-          <w:szCs w:val="24"/>
-        </w:rPr>
-        <w:t xml:space="preserve">, click </w:t>
-      </w:r>
-      <w:r>
-        <w:rPr>
-          <w:rFonts w:ascii="Arial" w:hAnsi="Arial" w:cs="Arial"/>
-          <w:sz w:val="24"/>
-          <w:szCs w:val="24"/>
-        </w:rPr>
-        <w:t>Android</w:t>
-      </w:r>
-      <w:r>
-        <w:rPr>
-          <w:rFonts w:ascii="Arial" w:hAnsi="Arial" w:cs="Arial"/>
-          <w:sz w:val="24"/>
-          <w:szCs w:val="24"/>
-        </w:rPr>
-        <w:t xml:space="preserve">, </w:t>
+        <w:t>Click External Tools.</w:t>
+      </w:r>
+    </w:p>
+    <w:p>
+      <w:pPr>
+        <w:rPr>
+          <w:rFonts w:ascii="Arial" w:hAnsi="Arial" w:cs="Arial"/>
+          <w:sz w:val="24"/>
+          <w:szCs w:val="24"/>
+        </w:rPr>
+      </w:pPr>
+      <w:r>
+        <w:rPr>
+          <w:rFonts w:ascii="Arial" w:hAnsi="Arial" w:cs="Arial"/>
+          <w:sz w:val="24"/>
+          <w:szCs w:val="24"/>
+        </w:rPr>
+        <w:t>Under Android, it should say SDK and JDK, put the saved file paths of the SDK and JDK into these boxes.</w:t>
+      </w:r>
+    </w:p>
+    <w:p>
+      <w:pPr>
+        <w:rPr>
+          <w:rFonts w:ascii="Arial" w:hAnsi="Arial" w:cs="Arial"/>
+          <w:sz w:val="24"/>
+          <w:szCs w:val="24"/>
+        </w:rPr>
+      </w:pPr>
+      <w:r>
+        <w:rPr>
+          <w:rFonts w:ascii="Arial" w:hAnsi="Arial" w:cs="Arial"/>
+          <w:sz w:val="24"/>
+          <w:szCs w:val="24"/>
+        </w:rPr>
+        <w:t xml:space="preserve">Next, in the editor, go to File -&gt; Build Settings, click Android, </w:t>
       </w:r>
       <w:proofErr w:type="gramStart"/>
       <w:r>
@@ -656,23 +505,7 @@
           <w:sz w:val="24"/>
           <w:szCs w:val="24"/>
         </w:rPr>
-        <w:t xml:space="preserve">In the same window, click on player settings, then the </w:t>
-      </w:r>
-      <w:r>
-        <w:rPr>
-          <w:rFonts w:ascii="Arial" w:hAnsi="Arial" w:cs="Arial"/>
-          <w:sz w:val="24"/>
-          <w:szCs w:val="24"/>
-        </w:rPr>
-        <w:t>Android</w:t>
-      </w:r>
-      <w:r>
-        <w:rPr>
-          <w:rFonts w:ascii="Arial" w:hAnsi="Arial" w:cs="Arial"/>
-          <w:sz w:val="24"/>
-          <w:szCs w:val="24"/>
-        </w:rPr>
-        <w:t xml:space="preserve"> logo in the top bar.</w:t>
+        <w:t>In the same window, click on player settings, then the Android logo in the top bar.</w:t>
       </w:r>
     </w:p>
     <w:p>
@@ -706,48 +539,24 @@
           <w:sz w:val="24"/>
           <w:szCs w:val="24"/>
         </w:rPr>
-        <w:t>If you are using Visual Studio to edit code, make sure to also set the…</w:t>
-      </w:r>
-      <w:r>
-        <w:rPr>
-          <w:rFonts w:ascii="Arial" w:hAnsi="Arial" w:cs="Arial"/>
-          <w:sz w:val="24"/>
-          <w:szCs w:val="24"/>
-        </w:rPr>
-        <w:t xml:space="preserve"> (Experimental version 4.6 leads to crashes when run on the device)</w:t>
-      </w:r>
-    </w:p>
-    <w:p>
-      <w:pPr>
-        <w:rPr>
-          <w:rFonts w:ascii="Arial" w:hAnsi="Arial" w:cs="Arial"/>
-          <w:sz w:val="24"/>
-          <w:szCs w:val="24"/>
-        </w:rPr>
-      </w:pPr>
-      <w:r>
-        <w:rPr>
-          <w:rFonts w:ascii="Arial" w:hAnsi="Arial" w:cs="Arial"/>
-          <w:sz w:val="24"/>
-          <w:szCs w:val="24"/>
-        </w:rPr>
-        <w:t xml:space="preserve">In the same </w:t>
-      </w:r>
-      <w:r>
-        <w:rPr>
-          <w:rFonts w:ascii="Arial" w:hAnsi="Arial" w:cs="Arial"/>
-          <w:sz w:val="24"/>
-          <w:szCs w:val="24"/>
-        </w:rPr>
-        <w:t xml:space="preserve">player settings </w:t>
-      </w:r>
-      <w:r>
-        <w:rPr>
-          <w:rFonts w:ascii="Arial" w:hAnsi="Arial" w:cs="Arial"/>
-          <w:sz w:val="24"/>
-          <w:szCs w:val="24"/>
-        </w:rPr>
-        <w:t>window, click XR Settings and enable Virtual Reality Supported.</w:t>
+        <w:t>If you are using Visual Studio to edit code, make sure to also set the… (Experimental version 4.6 leads to crashes when run on the device)</w:t>
+      </w:r>
+    </w:p>
+    <w:p>
+      <w:pPr>
+        <w:rPr>
+          <w:rFonts w:ascii="Arial" w:hAnsi="Arial" w:cs="Arial"/>
+          <w:sz w:val="24"/>
+          <w:szCs w:val="24"/>
+        </w:rPr>
+      </w:pPr>
+      <w:r>
+        <w:rPr>
+          <w:rFonts w:ascii="Arial" w:hAnsi="Arial" w:cs="Arial"/>
+          <w:sz w:val="24"/>
+          <w:szCs w:val="24"/>
+        </w:rPr>
+        <w:t>In the same player settings window, click XR Settings and enable Virtual Reality Supported.</w:t>
       </w:r>
     </w:p>
     <w:p>
@@ -895,64 +704,24 @@
           <w:sz w:val="24"/>
           <w:szCs w:val="24"/>
         </w:rPr>
-        <w:t xml:space="preserve">Must have </w:t>
-      </w:r>
-      <w:r>
-        <w:rPr>
-          <w:rFonts w:ascii="Arial" w:hAnsi="Arial" w:cs="Arial"/>
-          <w:sz w:val="24"/>
-          <w:szCs w:val="24"/>
-        </w:rPr>
-        <w:t>Android</w:t>
-      </w:r>
-      <w:r>
-        <w:rPr>
-          <w:rFonts w:ascii="Arial" w:hAnsi="Arial" w:cs="Arial"/>
-          <w:sz w:val="24"/>
-          <w:szCs w:val="24"/>
-        </w:rPr>
-        <w:t xml:space="preserve"> </w:t>
-      </w:r>
-      <w:r>
-        <w:rPr>
-          <w:rFonts w:ascii="Arial" w:hAnsi="Arial" w:cs="Arial"/>
-          <w:sz w:val="24"/>
-          <w:szCs w:val="24"/>
-        </w:rPr>
-        <w:t>Studio</w:t>
-      </w:r>
-      <w:r>
-        <w:rPr>
-          <w:rFonts w:ascii="Arial" w:hAnsi="Arial" w:cs="Arial"/>
-          <w:sz w:val="24"/>
-          <w:szCs w:val="24"/>
-        </w:rPr>
-        <w:t xml:space="preserve"> or at least developer tools to debug.</w:t>
-      </w:r>
-    </w:p>
-    <w:p>
-      <w:pPr>
-        <w:rPr>
-          <w:rFonts w:ascii="Arial" w:hAnsi="Arial" w:cs="Arial"/>
-          <w:sz w:val="24"/>
-          <w:szCs w:val="24"/>
-        </w:rPr>
-      </w:pPr>
-      <w:r>
-        <w:rPr>
-          <w:rFonts w:ascii="Arial" w:hAnsi="Arial" w:cs="Arial"/>
-          <w:sz w:val="24"/>
-          <w:szCs w:val="24"/>
-        </w:rPr>
-        <w:t xml:space="preserve">It is easiest to have the Android device connected by USB for debugging. If you wish, you can also wirelessly </w:t>
-      </w:r>
-      <w:r>
-        <w:rPr>
-          <w:rFonts w:ascii="Arial" w:hAnsi="Arial" w:cs="Arial"/>
-          <w:sz w:val="24"/>
-          <w:szCs w:val="24"/>
-        </w:rPr>
-        <w:t xml:space="preserve">connect your device for debugging by following the instructions under </w:t>
+        <w:t>Must have Android Studio or at least developer tools to debug.</w:t>
+      </w:r>
+    </w:p>
+    <w:p>
+      <w:pPr>
+        <w:rPr>
+          <w:rFonts w:ascii="Arial" w:hAnsi="Arial" w:cs="Arial"/>
+          <w:sz w:val="24"/>
+          <w:szCs w:val="24"/>
+        </w:rPr>
+      </w:pPr>
+      <w:r>
+        <w:rPr>
+          <w:rFonts w:ascii="Arial" w:hAnsi="Arial" w:cs="Arial"/>
+          <w:sz w:val="24"/>
+          <w:szCs w:val="24"/>
+        </w:rPr>
+        <w:t xml:space="preserve">It is easiest to have the Android device connected by USB for debugging. If you wish, you can also wirelessly connect your device for debugging by following the instructions under </w:t>
       </w:r>
       <w:r>
         <w:rPr>
@@ -1022,39 +791,7 @@
           <w:sz w:val="24"/>
           <w:szCs w:val="24"/>
         </w:rPr>
-        <w:t xml:space="preserve">There are two methods to see Logcat </w:t>
-      </w:r>
-      <w:r>
-        <w:rPr>
-          <w:rFonts w:ascii="Arial" w:hAnsi="Arial" w:cs="Arial"/>
-          <w:sz w:val="24"/>
-          <w:szCs w:val="24"/>
-        </w:rPr>
-        <w:t>logs</w:t>
-      </w:r>
-      <w:r>
-        <w:rPr>
-          <w:rFonts w:ascii="Arial" w:hAnsi="Arial" w:cs="Arial"/>
-          <w:sz w:val="24"/>
-          <w:szCs w:val="24"/>
-        </w:rPr>
-        <w:t xml:space="preserve"> from the Android device</w:t>
-      </w:r>
-      <w:r>
-        <w:rPr>
-          <w:rFonts w:ascii="Arial" w:hAnsi="Arial" w:cs="Arial"/>
-          <w:sz w:val="24"/>
-          <w:szCs w:val="24"/>
-        </w:rPr>
-        <w:t xml:space="preserve">. </w:t>
-      </w:r>
-      <w:r>
-        <w:rPr>
-          <w:rFonts w:ascii="Arial" w:hAnsi="Arial" w:cs="Arial"/>
-          <w:sz w:val="24"/>
-          <w:szCs w:val="24"/>
-        </w:rPr>
-        <w:t>Non-</w:t>
+        <w:t>There are two methods to see Logcat logs from the Android device. Non-</w:t>
       </w:r>
       <w:proofErr w:type="spellStart"/>
       <w:r>
@@ -1090,51 +827,112 @@
           <w:sz w:val="24"/>
           <w:szCs w:val="24"/>
         </w:rPr>
+        <w:t xml:space="preserve"> Logcat and </w:t>
+      </w:r>
+      <w:proofErr w:type="spellStart"/>
+      <w:proofErr w:type="gramStart"/>
+      <w:r>
+        <w:rPr>
+          <w:rFonts w:ascii="Arial" w:hAnsi="Arial" w:cs="Arial"/>
+          <w:sz w:val="24"/>
+          <w:szCs w:val="24"/>
+        </w:rPr>
+        <w:t>Gui</w:t>
+      </w:r>
+      <w:proofErr w:type="spellEnd"/>
+      <w:proofErr w:type="gramEnd"/>
+      <w:r>
+        <w:rPr>
+          <w:rFonts w:ascii="Arial" w:hAnsi="Arial" w:cs="Arial"/>
+          <w:sz w:val="24"/>
+          <w:szCs w:val="24"/>
+        </w:rPr>
+        <w:t xml:space="preserve"> monitor. Both can be found deep within your file system and run from there, but it is easier to set them as system PATH variables and run them with short commands from the Command prompt (Instead of running </w:t>
+      </w:r>
+      <w:r>
+        <w:rPr>
+          <w:rFonts w:ascii="Arial" w:hAnsi="Arial" w:cs="Arial"/>
+          <w:sz w:val="24"/>
+          <w:szCs w:val="24"/>
+        </w:rPr>
+        <w:t>C:\Users\</w:t>
+      </w:r>
+      <w:r>
+        <w:rPr>
+          <w:rFonts w:ascii="Arial" w:hAnsi="Arial" w:cs="Arial"/>
+          <w:sz w:val="24"/>
+          <w:szCs w:val="24"/>
+        </w:rPr>
+        <w:t>username</w:t>
+      </w:r>
+      <w:r>
+        <w:rPr>
+          <w:rFonts w:ascii="Arial" w:hAnsi="Arial" w:cs="Arial"/>
+          <w:sz w:val="24"/>
+          <w:szCs w:val="24"/>
+        </w:rPr>
+        <w:t>\AppData\Local\Android\sdk\platform-tools</w:t>
+      </w:r>
+      <w:r>
+        <w:rPr>
+          <w:rFonts w:ascii="Arial" w:hAnsi="Arial" w:cs="Arial"/>
+          <w:sz w:val="24"/>
+          <w:szCs w:val="24"/>
+        </w:rPr>
         <w:t xml:space="preserve"> </w:t>
       </w:r>
-      <w:r>
-        <w:rPr>
-          <w:rFonts w:ascii="Arial" w:hAnsi="Arial" w:cs="Arial"/>
-          <w:sz w:val="24"/>
-          <w:szCs w:val="24"/>
-        </w:rPr>
-        <w:t xml:space="preserve">Logcat and </w:t>
-      </w:r>
-      <w:proofErr w:type="spellStart"/>
-      <w:proofErr w:type="gramStart"/>
-      <w:r>
-        <w:rPr>
-          <w:rFonts w:ascii="Arial" w:hAnsi="Arial" w:cs="Arial"/>
-          <w:sz w:val="24"/>
-          <w:szCs w:val="24"/>
-        </w:rPr>
-        <w:t>Gui</w:t>
-      </w:r>
-      <w:proofErr w:type="spellEnd"/>
-      <w:proofErr w:type="gramEnd"/>
-      <w:r>
-        <w:rPr>
-          <w:rFonts w:ascii="Arial" w:hAnsi="Arial" w:cs="Arial"/>
-          <w:sz w:val="24"/>
-          <w:szCs w:val="24"/>
-        </w:rPr>
-        <w:t xml:space="preserve"> monitor. Both can be found deep within </w:t>
-      </w:r>
-      <w:r>
-        <w:rPr>
-          <w:rFonts w:ascii="Arial" w:hAnsi="Arial" w:cs="Arial"/>
-          <w:sz w:val="24"/>
-          <w:szCs w:val="24"/>
-        </w:rPr>
-        <w:t>your</w:t>
-      </w:r>
-      <w:r>
-        <w:rPr>
-          <w:rFonts w:ascii="Arial" w:hAnsi="Arial" w:cs="Arial"/>
-          <w:sz w:val="24"/>
-          <w:szCs w:val="24"/>
-        </w:rPr>
-        <w:t xml:space="preserve"> file system and run from there, but it is easier to set them as system PATH variables and run them with short commands from the Command prompt (Instead of running </w:t>
+      <w:proofErr w:type="spellStart"/>
+      <w:r>
+        <w:rPr>
+          <w:rFonts w:ascii="Arial" w:hAnsi="Arial" w:cs="Arial"/>
+          <w:sz w:val="24"/>
+          <w:szCs w:val="24"/>
+        </w:rPr>
+        <w:t>adb</w:t>
+      </w:r>
+      <w:proofErr w:type="spellEnd"/>
+      <w:r>
+        <w:rPr>
+          <w:rFonts w:ascii="Arial" w:hAnsi="Arial" w:cs="Arial"/>
+          <w:sz w:val="24"/>
+          <w:szCs w:val="24"/>
+        </w:rPr>
+        <w:t xml:space="preserve"> logcat, you can just type </w:t>
+      </w:r>
+      <w:proofErr w:type="spellStart"/>
+      <w:r>
+        <w:rPr>
+          <w:rFonts w:ascii="Arial" w:hAnsi="Arial" w:cs="Arial"/>
+          <w:sz w:val="24"/>
+          <w:szCs w:val="24"/>
+        </w:rPr>
+        <w:t>adb</w:t>
+      </w:r>
+      <w:proofErr w:type="spellEnd"/>
+      <w:r>
+        <w:rPr>
+          <w:rFonts w:ascii="Arial" w:hAnsi="Arial" w:cs="Arial"/>
+          <w:sz w:val="24"/>
+          <w:szCs w:val="24"/>
+        </w:rPr>
+        <w:t xml:space="preserve"> logcat and execute).</w:t>
+      </w:r>
+    </w:p>
+    <w:p>
+      <w:pPr>
+        <w:rPr>
+          <w:rFonts w:ascii="Arial" w:hAnsi="Arial" w:cs="Arial"/>
+          <w:sz w:val="24"/>
+          <w:szCs w:val="24"/>
+        </w:rPr>
+      </w:pPr>
+      <w:r>
+        <w:rPr>
+          <w:rFonts w:ascii="Arial" w:hAnsi="Arial" w:cs="Arial"/>
+          <w:sz w:val="24"/>
+          <w:szCs w:val="24"/>
+        </w:rPr>
+        <w:t xml:space="preserve">To set system PATH variables in windows 10, type View Advanced System Settings in the search bar, click Environment variables in the window that pops up, then under System variables, click Path to highlight it then click Edit. To add new environment variables, click New, then either type in the path or browse for it. The path for logcat and monitor.bat should be something like </w:t>
       </w:r>
       <w:r>
         <w:rPr>
@@ -1166,7 +964,74 @@
           <w:sz w:val="24"/>
           <w:szCs w:val="24"/>
         </w:rPr>
-        <w:t xml:space="preserve"> </w:t>
+        <w:t xml:space="preserve"> and </w:t>
+      </w:r>
+      <w:r>
+        <w:rPr>
+          <w:rFonts w:ascii="Arial" w:hAnsi="Arial" w:cs="Arial"/>
+          <w:sz w:val="24"/>
+          <w:szCs w:val="24"/>
+        </w:rPr>
+        <w:t>C:\Users\</w:t>
+      </w:r>
+      <w:r>
+        <w:rPr>
+          <w:rFonts w:ascii="Arial" w:hAnsi="Arial" w:cs="Arial"/>
+          <w:sz w:val="24"/>
+          <w:szCs w:val="24"/>
+        </w:rPr>
+        <w:t>username</w:t>
+      </w:r>
+      <w:r>
+        <w:rPr>
+          <w:rFonts w:ascii="Arial" w:hAnsi="Arial" w:cs="Arial"/>
+          <w:sz w:val="24"/>
+          <w:szCs w:val="24"/>
+        </w:rPr>
+        <w:t>\AppData\Local\Android\sdk\</w:t>
+      </w:r>
+      <w:r>
+        <w:rPr>
+          <w:rFonts w:ascii="Arial" w:hAnsi="Arial" w:cs="Arial"/>
+          <w:sz w:val="24"/>
+          <w:szCs w:val="24"/>
+        </w:rPr>
+        <w:t>tools.</w:t>
+      </w:r>
+    </w:p>
+    <w:p>
+      <w:pPr>
+        <w:rPr>
+          <w:rFonts w:ascii="Arial" w:hAnsi="Arial" w:cs="Arial"/>
+          <w:sz w:val="24"/>
+          <w:szCs w:val="24"/>
+        </w:rPr>
+      </w:pPr>
+      <w:r>
+        <w:rPr>
+          <w:rFonts w:ascii="Arial" w:hAnsi="Arial" w:cs="Arial"/>
+          <w:sz w:val="24"/>
+          <w:szCs w:val="24"/>
+        </w:rPr>
+        <w:t xml:space="preserve">Now, open a command prompt (type </w:t>
+      </w:r>
+      <w:proofErr w:type="spellStart"/>
+      <w:r>
+        <w:rPr>
+          <w:rFonts w:ascii="Arial" w:hAnsi="Arial" w:cs="Arial"/>
+          <w:sz w:val="24"/>
+          <w:szCs w:val="24"/>
+        </w:rPr>
+        <w:t>cmd</w:t>
+      </w:r>
+      <w:proofErr w:type="spellEnd"/>
+      <w:r>
+        <w:rPr>
+          <w:rFonts w:ascii="Arial" w:hAnsi="Arial" w:cs="Arial"/>
+          <w:sz w:val="24"/>
+          <w:szCs w:val="24"/>
+        </w:rPr>
+        <w:t xml:space="preserve"> in search bar -&gt; press enter) and type either </w:t>
       </w:r>
       <w:proofErr w:type="spellStart"/>
       <w:r>
@@ -1184,15 +1049,106 @@
           <w:sz w:val="24"/>
           <w:szCs w:val="24"/>
         </w:rPr>
-        <w:t xml:space="preserve"> logcat, you can just type</w:t>
-      </w:r>
-      <w:r>
-        <w:rPr>
-          <w:rFonts w:ascii="Arial" w:hAnsi="Arial" w:cs="Arial"/>
-          <w:sz w:val="24"/>
-          <w:szCs w:val="24"/>
-        </w:rPr>
-        <w:t xml:space="preserve"> </w:t>
+        <w:t xml:space="preserve"> logcat or monitor.bat and press enter to execute.</w:t>
+      </w:r>
+    </w:p>
+    <w:p>
+      <w:pPr>
+        <w:rPr>
+          <w:rFonts w:ascii="Arial" w:hAnsi="Arial" w:cs="Arial"/>
+          <w:b/>
+          <w:sz w:val="24"/>
+          <w:szCs w:val="24"/>
+        </w:rPr>
+      </w:pPr>
+      <w:proofErr w:type="spellStart"/>
+      <w:r>
+        <w:rPr>
+          <w:rFonts w:ascii="Arial" w:hAnsi="Arial" w:cs="Arial"/>
+          <w:b/>
+          <w:sz w:val="24"/>
+          <w:szCs w:val="24"/>
+        </w:rPr>
+        <w:t>Adb</w:t>
+      </w:r>
+      <w:proofErr w:type="spellEnd"/>
+      <w:r>
+        <w:rPr>
+          <w:rFonts w:ascii="Arial" w:hAnsi="Arial" w:cs="Arial"/>
+          <w:b/>
+          <w:sz w:val="24"/>
+          <w:szCs w:val="24"/>
+        </w:rPr>
+        <w:t xml:space="preserve"> Logcat summary</w:t>
+      </w:r>
+    </w:p>
+    <w:p>
+      <w:pPr>
+        <w:rPr>
+          <w:rFonts w:ascii="Arial" w:hAnsi="Arial" w:cs="Arial"/>
+          <w:sz w:val="24"/>
+          <w:szCs w:val="24"/>
+        </w:rPr>
+      </w:pPr>
+      <w:r>
+        <w:rPr>
+          <w:rFonts w:ascii="Arial" w:hAnsi="Arial" w:cs="Arial"/>
+          <w:sz w:val="24"/>
+          <w:szCs w:val="24"/>
+        </w:rPr>
+        <w:t>To view a specific log, click on the desired log to stop new ones from scrolling the logs up.</w:t>
+      </w:r>
+    </w:p>
+    <w:p>
+      <w:pPr>
+        <w:rPr>
+          <w:rFonts w:ascii="Arial" w:hAnsi="Arial" w:cs="Arial"/>
+          <w:sz w:val="24"/>
+          <w:szCs w:val="24"/>
+        </w:rPr>
+      </w:pPr>
+      <w:r>
+        <w:rPr>
+          <w:rFonts w:ascii="Arial" w:hAnsi="Arial" w:cs="Arial"/>
+          <w:sz w:val="24"/>
+          <w:szCs w:val="24"/>
+        </w:rPr>
+        <w:t xml:space="preserve">To make the logs continue scrolling after stopping the logs, press </w:t>
+      </w:r>
+      <w:proofErr w:type="spellStart"/>
+      <w:r>
+        <w:rPr>
+          <w:rFonts w:ascii="Arial" w:hAnsi="Arial" w:cs="Arial"/>
+          <w:sz w:val="24"/>
+          <w:szCs w:val="24"/>
+        </w:rPr>
+        <w:t>shift+enter</w:t>
+      </w:r>
+      <w:proofErr w:type="spellEnd"/>
+      <w:r>
+        <w:rPr>
+          <w:rFonts w:ascii="Arial" w:hAnsi="Arial" w:cs="Arial"/>
+          <w:sz w:val="24"/>
+          <w:szCs w:val="24"/>
+        </w:rPr>
+        <w:t>.</w:t>
+      </w:r>
+    </w:p>
+    <w:p>
+      <w:pPr>
+        <w:rPr>
+          <w:rFonts w:ascii="Arial" w:hAnsi="Arial" w:cs="Arial"/>
+          <w:sz w:val="24"/>
+          <w:szCs w:val="24"/>
+        </w:rPr>
+      </w:pPr>
+      <w:r>
+        <w:rPr>
+          <w:rFonts w:ascii="Arial" w:hAnsi="Arial" w:cs="Arial"/>
+          <w:sz w:val="24"/>
+          <w:szCs w:val="24"/>
+        </w:rPr>
+        <w:t xml:space="preserve">To exit </w:t>
       </w:r>
       <w:proofErr w:type="spellStart"/>
       <w:r>
@@ -1210,155 +1166,42 @@
           <w:sz w:val="24"/>
           <w:szCs w:val="24"/>
         </w:rPr>
-        <w:t xml:space="preserve"> logcat and execute).</w:t>
-      </w:r>
-    </w:p>
-    <w:p>
-      <w:pPr>
-        <w:rPr>
-          <w:rFonts w:ascii="Arial" w:hAnsi="Arial" w:cs="Arial"/>
-          <w:sz w:val="24"/>
-          <w:szCs w:val="24"/>
-        </w:rPr>
-      </w:pPr>
-      <w:r>
-        <w:rPr>
-          <w:rFonts w:ascii="Arial" w:hAnsi="Arial" w:cs="Arial"/>
-          <w:sz w:val="24"/>
-          <w:szCs w:val="24"/>
-        </w:rPr>
-        <w:t>To set system PATH variables in windows 10, type View Advanced System Set</w:t>
-      </w:r>
-      <w:r>
-        <w:rPr>
-          <w:rFonts w:ascii="Arial" w:hAnsi="Arial" w:cs="Arial"/>
-          <w:sz w:val="24"/>
-          <w:szCs w:val="24"/>
-        </w:rPr>
-        <w:t>tings in the search bar, click E</w:t>
-      </w:r>
-      <w:r>
-        <w:rPr>
-          <w:rFonts w:ascii="Arial" w:hAnsi="Arial" w:cs="Arial"/>
-          <w:sz w:val="24"/>
-          <w:szCs w:val="24"/>
-        </w:rPr>
-        <w:t>nvironment variables in the window that pops up, then under System variables, click Path to highlight it then click Edit. T</w:t>
-      </w:r>
-      <w:r>
-        <w:rPr>
-          <w:rFonts w:ascii="Arial" w:hAnsi="Arial" w:cs="Arial"/>
-          <w:sz w:val="24"/>
-          <w:szCs w:val="24"/>
-        </w:rPr>
-        <w:t xml:space="preserve">o add new environment variables, click New, then either type in the path or browse for it. The path for logcat and monitor.bat should be something like </w:t>
-      </w:r>
-      <w:r>
-        <w:rPr>
-          <w:rFonts w:ascii="Arial" w:hAnsi="Arial" w:cs="Arial"/>
-          <w:sz w:val="24"/>
-          <w:szCs w:val="24"/>
-        </w:rPr>
-        <w:t>C:\Users\</w:t>
-      </w:r>
-      <w:r>
-        <w:rPr>
-          <w:rFonts w:ascii="Arial" w:hAnsi="Arial" w:cs="Arial"/>
-          <w:sz w:val="24"/>
-          <w:szCs w:val="24"/>
-        </w:rPr>
-        <w:t>username</w:t>
-      </w:r>
-      <w:r>
-        <w:rPr>
-          <w:rFonts w:ascii="Arial" w:hAnsi="Arial" w:cs="Arial"/>
-          <w:sz w:val="24"/>
-          <w:szCs w:val="24"/>
-        </w:rPr>
-        <w:t>\AppData\Local\Android\sdk\platform-tools</w:t>
-      </w:r>
-      <w:r>
-        <w:rPr>
-          <w:rFonts w:ascii="Arial" w:hAnsi="Arial" w:cs="Arial"/>
-          <w:sz w:val="24"/>
-          <w:szCs w:val="24"/>
-        </w:rPr>
-        <w:t xml:space="preserve"> and </w:t>
-      </w:r>
-      <w:r>
-        <w:rPr>
-          <w:rFonts w:ascii="Arial" w:hAnsi="Arial" w:cs="Arial"/>
-          <w:sz w:val="24"/>
-          <w:szCs w:val="24"/>
-        </w:rPr>
-        <w:t>C:\Users\</w:t>
-      </w:r>
-      <w:r>
-        <w:rPr>
-          <w:rFonts w:ascii="Arial" w:hAnsi="Arial" w:cs="Arial"/>
-          <w:sz w:val="24"/>
-          <w:szCs w:val="24"/>
-        </w:rPr>
-        <w:t>username</w:t>
-      </w:r>
-      <w:r>
-        <w:rPr>
-          <w:rFonts w:ascii="Arial" w:hAnsi="Arial" w:cs="Arial"/>
-          <w:sz w:val="24"/>
-          <w:szCs w:val="24"/>
-        </w:rPr>
-        <w:t>\AppData\Local\Android\sdk\</w:t>
-      </w:r>
-      <w:r>
-        <w:rPr>
-          <w:rFonts w:ascii="Arial" w:hAnsi="Arial" w:cs="Arial"/>
-          <w:sz w:val="24"/>
-          <w:szCs w:val="24"/>
-        </w:rPr>
-        <w:t>tools.</w:t>
-      </w:r>
-    </w:p>
-    <w:p>
-      <w:pPr>
-        <w:rPr>
-          <w:rFonts w:ascii="Arial" w:hAnsi="Arial" w:cs="Arial"/>
-          <w:sz w:val="24"/>
-          <w:szCs w:val="24"/>
-        </w:rPr>
-      </w:pPr>
-      <w:r>
-        <w:rPr>
-          <w:rFonts w:ascii="Arial" w:hAnsi="Arial" w:cs="Arial"/>
-          <w:sz w:val="24"/>
-          <w:szCs w:val="24"/>
-        </w:rPr>
-        <w:t xml:space="preserve">Now, open a command prompt (type </w:t>
-      </w:r>
-      <w:proofErr w:type="spellStart"/>
-      <w:r>
-        <w:rPr>
-          <w:rFonts w:ascii="Arial" w:hAnsi="Arial" w:cs="Arial"/>
-          <w:sz w:val="24"/>
-          <w:szCs w:val="24"/>
-        </w:rPr>
-        <w:t>cmd</w:t>
-      </w:r>
-      <w:proofErr w:type="spellEnd"/>
-      <w:r>
-        <w:rPr>
-          <w:rFonts w:ascii="Arial" w:hAnsi="Arial" w:cs="Arial"/>
-          <w:sz w:val="24"/>
-          <w:szCs w:val="24"/>
-        </w:rPr>
-        <w:t xml:space="preserve"> in search bar -&gt; press enter) </w:t>
-      </w:r>
-      <w:r>
-        <w:rPr>
-          <w:rFonts w:ascii="Arial" w:hAnsi="Arial" w:cs="Arial"/>
-          <w:sz w:val="24"/>
-          <w:szCs w:val="24"/>
-        </w:rPr>
-        <w:t xml:space="preserve">and type either </w:t>
+        <w:t xml:space="preserve"> logcat press </w:t>
+      </w:r>
+      <w:proofErr w:type="spellStart"/>
+      <w:r>
+        <w:rPr>
+          <w:rFonts w:ascii="Arial" w:hAnsi="Arial" w:cs="Arial"/>
+          <w:sz w:val="24"/>
+          <w:szCs w:val="24"/>
+        </w:rPr>
+        <w:t>ctrl+c</w:t>
+      </w:r>
+      <w:proofErr w:type="spellEnd"/>
+      <w:r>
+        <w:rPr>
+          <w:rFonts w:ascii="Arial" w:hAnsi="Arial" w:cs="Arial"/>
+          <w:sz w:val="24"/>
+          <w:szCs w:val="24"/>
+        </w:rPr>
+        <w:t>.</w:t>
+      </w:r>
+    </w:p>
+    <w:p>
+      <w:pPr>
+        <w:rPr>
+          <w:rFonts w:ascii="Arial" w:hAnsi="Arial" w:cs="Arial"/>
+          <w:sz w:val="24"/>
+          <w:szCs w:val="24"/>
+        </w:rPr>
+      </w:pPr>
+      <w:r>
+        <w:rPr>
+          <w:rFonts w:ascii="Arial" w:hAnsi="Arial" w:cs="Arial"/>
+          <w:sz w:val="24"/>
+          <w:szCs w:val="24"/>
+        </w:rPr>
+        <w:t xml:space="preserve">If you just type </w:t>
       </w:r>
       <w:proofErr w:type="spellStart"/>
       <w:r>
@@ -1376,176 +1219,6 @@
           <w:sz w:val="24"/>
           <w:szCs w:val="24"/>
         </w:rPr>
-        <w:t xml:space="preserve"> logcat or monitor.bat and press enter to execute.</w:t>
-      </w:r>
-    </w:p>
-    <w:p>
-      <w:pPr>
-        <w:rPr>
-          <w:rFonts w:ascii="Arial" w:hAnsi="Arial" w:cs="Arial"/>
-          <w:b/>
-          <w:sz w:val="24"/>
-          <w:szCs w:val="24"/>
-        </w:rPr>
-      </w:pPr>
-      <w:proofErr w:type="spellStart"/>
-      <w:r>
-        <w:rPr>
-          <w:rFonts w:ascii="Arial" w:hAnsi="Arial" w:cs="Arial"/>
-          <w:b/>
-          <w:sz w:val="24"/>
-          <w:szCs w:val="24"/>
-        </w:rPr>
-        <w:t>Adb</w:t>
-      </w:r>
-      <w:proofErr w:type="spellEnd"/>
-      <w:r>
-        <w:rPr>
-          <w:rFonts w:ascii="Arial" w:hAnsi="Arial" w:cs="Arial"/>
-          <w:b/>
-          <w:sz w:val="24"/>
-          <w:szCs w:val="24"/>
-        </w:rPr>
-        <w:t xml:space="preserve"> Logcat summary</w:t>
-      </w:r>
-    </w:p>
-    <w:p>
-      <w:pPr>
-        <w:rPr>
-          <w:rFonts w:ascii="Arial" w:hAnsi="Arial" w:cs="Arial"/>
-          <w:sz w:val="24"/>
-          <w:szCs w:val="24"/>
-        </w:rPr>
-      </w:pPr>
-      <w:r>
-        <w:rPr>
-          <w:rFonts w:ascii="Arial" w:hAnsi="Arial" w:cs="Arial"/>
-          <w:sz w:val="24"/>
-          <w:szCs w:val="24"/>
-        </w:rPr>
-        <w:t>To view a specific log, click on the desired log to stop new ones from scrolling the logs up.</w:t>
-      </w:r>
-    </w:p>
-    <w:p>
-      <w:pPr>
-        <w:rPr>
-          <w:rFonts w:ascii="Arial" w:hAnsi="Arial" w:cs="Arial"/>
-          <w:sz w:val="24"/>
-          <w:szCs w:val="24"/>
-        </w:rPr>
-      </w:pPr>
-      <w:r>
-        <w:rPr>
-          <w:rFonts w:ascii="Arial" w:hAnsi="Arial" w:cs="Arial"/>
-          <w:sz w:val="24"/>
-          <w:szCs w:val="24"/>
-        </w:rPr>
-        <w:t xml:space="preserve">To make the logs continue scrolling after stopping the logs, press </w:t>
-      </w:r>
-      <w:proofErr w:type="spellStart"/>
-      <w:r>
-        <w:rPr>
-          <w:rFonts w:ascii="Arial" w:hAnsi="Arial" w:cs="Arial"/>
-          <w:sz w:val="24"/>
-          <w:szCs w:val="24"/>
-        </w:rPr>
-        <w:t>shift+enter</w:t>
-      </w:r>
-      <w:proofErr w:type="spellEnd"/>
-      <w:r>
-        <w:rPr>
-          <w:rFonts w:ascii="Arial" w:hAnsi="Arial" w:cs="Arial"/>
-          <w:sz w:val="24"/>
-          <w:szCs w:val="24"/>
-        </w:rPr>
-        <w:t>.</w:t>
-      </w:r>
-    </w:p>
-    <w:p>
-      <w:pPr>
-        <w:rPr>
-          <w:rFonts w:ascii="Arial" w:hAnsi="Arial" w:cs="Arial"/>
-          <w:sz w:val="24"/>
-          <w:szCs w:val="24"/>
-        </w:rPr>
-      </w:pPr>
-      <w:r>
-        <w:rPr>
-          <w:rFonts w:ascii="Arial" w:hAnsi="Arial" w:cs="Arial"/>
-          <w:sz w:val="24"/>
-          <w:szCs w:val="24"/>
-        </w:rPr>
-        <w:t xml:space="preserve">To exit </w:t>
-      </w:r>
-      <w:proofErr w:type="spellStart"/>
-      <w:r>
-        <w:rPr>
-          <w:rFonts w:ascii="Arial" w:hAnsi="Arial" w:cs="Arial"/>
-          <w:sz w:val="24"/>
-          <w:szCs w:val="24"/>
-        </w:rPr>
-        <w:t>adb</w:t>
-      </w:r>
-      <w:proofErr w:type="spellEnd"/>
-      <w:r>
-        <w:rPr>
-          <w:rFonts w:ascii="Arial" w:hAnsi="Arial" w:cs="Arial"/>
-          <w:sz w:val="24"/>
-          <w:szCs w:val="24"/>
-        </w:rPr>
-        <w:t xml:space="preserve"> logcat press </w:t>
-      </w:r>
-      <w:proofErr w:type="spellStart"/>
-      <w:r>
-        <w:rPr>
-          <w:rFonts w:ascii="Arial" w:hAnsi="Arial" w:cs="Arial"/>
-          <w:sz w:val="24"/>
-          <w:szCs w:val="24"/>
-        </w:rPr>
-        <w:t>ctrl+c</w:t>
-      </w:r>
-      <w:proofErr w:type="spellEnd"/>
-      <w:r>
-        <w:rPr>
-          <w:rFonts w:ascii="Arial" w:hAnsi="Arial" w:cs="Arial"/>
-          <w:sz w:val="24"/>
-          <w:szCs w:val="24"/>
-        </w:rPr>
-        <w:t>.</w:t>
-      </w:r>
-    </w:p>
-    <w:p>
-      <w:pPr>
-        <w:rPr>
-          <w:rFonts w:ascii="Arial" w:hAnsi="Arial" w:cs="Arial"/>
-          <w:sz w:val="24"/>
-          <w:szCs w:val="24"/>
-        </w:rPr>
-      </w:pPr>
-      <w:r>
-        <w:rPr>
-          <w:rFonts w:ascii="Arial" w:hAnsi="Arial" w:cs="Arial"/>
-          <w:sz w:val="24"/>
-          <w:szCs w:val="24"/>
-        </w:rPr>
-        <w:t xml:space="preserve">If you just type </w:t>
-      </w:r>
-      <w:proofErr w:type="spellStart"/>
-      <w:r>
-        <w:rPr>
-          <w:rFonts w:ascii="Arial" w:hAnsi="Arial" w:cs="Arial"/>
-          <w:sz w:val="24"/>
-          <w:szCs w:val="24"/>
-        </w:rPr>
-        <w:t>adb</w:t>
-      </w:r>
-      <w:proofErr w:type="spellEnd"/>
-      <w:r>
-        <w:rPr>
-          <w:rFonts w:ascii="Arial" w:hAnsi="Arial" w:cs="Arial"/>
-          <w:sz w:val="24"/>
-          <w:szCs w:val="24"/>
-        </w:rPr>
         <w:t xml:space="preserve"> logcat, you get every single log from the android device, which is </w:t>
       </w:r>
       <w:proofErr w:type="spellStart"/>
@@ -1564,47 +1237,7 @@
           <w:sz w:val="24"/>
           <w:szCs w:val="24"/>
         </w:rPr>
-        <w:t xml:space="preserve"> if you just want logs from the game.</w:t>
-      </w:r>
-      <w:r>
-        <w:rPr>
-          <w:rFonts w:ascii="Arial" w:hAnsi="Arial" w:cs="Arial"/>
-          <w:sz w:val="24"/>
-          <w:szCs w:val="24"/>
-        </w:rPr>
-        <w:t xml:space="preserve"> </w:t>
-      </w:r>
-      <w:r>
-        <w:rPr>
-          <w:rFonts w:ascii="Arial" w:hAnsi="Arial" w:cs="Arial"/>
-          <w:sz w:val="24"/>
-          <w:szCs w:val="24"/>
-        </w:rPr>
-        <w:t xml:space="preserve">Instead, use the </w:t>
-      </w:r>
-      <w:r>
-        <w:rPr>
-          <w:rFonts w:ascii="Arial" w:hAnsi="Arial" w:cs="Arial"/>
-          <w:sz w:val="24"/>
-          <w:szCs w:val="24"/>
-        </w:rPr>
-        <w:t>logcat options</w:t>
-      </w:r>
-      <w:r>
-        <w:rPr>
-          <w:rFonts w:ascii="Arial" w:hAnsi="Arial" w:cs="Arial"/>
-          <w:sz w:val="24"/>
-          <w:szCs w:val="24"/>
-        </w:rPr>
-        <w:t xml:space="preserve"> to filter for what you want</w:t>
-      </w:r>
-      <w:r>
-        <w:rPr>
-          <w:rFonts w:ascii="Arial" w:hAnsi="Arial" w:cs="Arial"/>
-          <w:sz w:val="24"/>
-          <w:szCs w:val="24"/>
-        </w:rPr>
-        <w:t xml:space="preserve">: </w:t>
+        <w:t xml:space="preserve"> if you just want logs from the game. Instead, use the logcat options to filter for what you want: </w:t>
       </w:r>
       <w:hyperlink r:id="rId9" w:history="1">
         <w:r>
@@ -1958,7 +1591,97 @@
           <w:sz w:val="24"/>
           <w:szCs w:val="24"/>
         </w:rPr>
-        <w:t xml:space="preserve">Scenes are split into two categories: the menu scene and game scenes. The menu scene is </w:t>
+        <w:tab/>
+      </w:r>
+      <w:proofErr w:type="spellStart"/>
+      <w:r>
+        <w:rPr>
+          <w:rFonts w:ascii="Arial" w:hAnsi="Arial" w:cs="Arial"/>
+          <w:sz w:val="24"/>
+          <w:szCs w:val="24"/>
+        </w:rPr>
+        <w:t>GrassyPlainsSceneControlled</w:t>
+      </w:r>
+      <w:proofErr w:type="spellEnd"/>
+    </w:p>
+    <w:p>
+      <w:pPr>
+        <w:rPr>
+          <w:rFonts w:ascii="Arial" w:hAnsi="Arial" w:cs="Arial"/>
+          <w:sz w:val="24"/>
+          <w:szCs w:val="24"/>
+        </w:rPr>
+      </w:pPr>
+      <w:r>
+        <w:rPr>
+          <w:rFonts w:ascii="Arial" w:hAnsi="Arial" w:cs="Arial"/>
+          <w:sz w:val="24"/>
+          <w:szCs w:val="24"/>
+        </w:rPr>
+        <w:tab/>
+      </w:r>
+      <w:proofErr w:type="spellStart"/>
+      <w:r>
+        <w:rPr>
+          <w:rFonts w:ascii="Arial" w:hAnsi="Arial" w:cs="Arial"/>
+          <w:sz w:val="24"/>
+          <w:szCs w:val="24"/>
+        </w:rPr>
+        <w:t>BarnacleWatersSceneControlled</w:t>
+      </w:r>
+      <w:proofErr w:type="spellEnd"/>
+    </w:p>
+    <w:p>
+      <w:pPr>
+        <w:rPr>
+          <w:rFonts w:ascii="Arial" w:hAnsi="Arial" w:cs="Arial"/>
+          <w:sz w:val="24"/>
+          <w:szCs w:val="24"/>
+        </w:rPr>
+      </w:pPr>
+      <w:r>
+        <w:rPr>
+          <w:rFonts w:ascii="Arial" w:hAnsi="Arial" w:cs="Arial"/>
+          <w:sz w:val="24"/>
+          <w:szCs w:val="24"/>
+        </w:rPr>
+        <w:tab/>
+      </w:r>
+      <w:proofErr w:type="spellStart"/>
+      <w:r>
+        <w:rPr>
+          <w:rFonts w:ascii="Arial" w:hAnsi="Arial" w:cs="Arial"/>
+          <w:sz w:val="24"/>
+          <w:szCs w:val="24"/>
+        </w:rPr>
+        <w:t>SnowyMountainSceneControlled</w:t>
+      </w:r>
+      <w:proofErr w:type="spellEnd"/>
+    </w:p>
+    <w:p>
+      <w:pPr>
+        <w:rPr>
+          <w:rFonts w:ascii="Arial" w:hAnsi="Arial" w:cs="Arial"/>
+          <w:sz w:val="24"/>
+          <w:szCs w:val="24"/>
+        </w:rPr>
+      </w:pPr>
+    </w:p>
+    <w:p>
+      <w:pPr>
+        <w:rPr>
+          <w:rFonts w:ascii="Arial" w:hAnsi="Arial" w:cs="Arial"/>
+          <w:sz w:val="24"/>
+          <w:szCs w:val="24"/>
+        </w:rPr>
+      </w:pPr>
+      <w:r>
+        <w:rPr>
+          <w:rFonts w:ascii="Arial" w:hAnsi="Arial" w:cs="Arial"/>
+          <w:sz w:val="24"/>
+          <w:szCs w:val="24"/>
+        </w:rPr>
+        <w:t xml:space="preserve">Scenes are split into three categories: the menu scene, the game scenes, and the controlled game scenes. The menu scene is </w:t>
       </w:r>
       <w:proofErr w:type="spellStart"/>
       <w:r>
@@ -2012,7 +1735,43 @@
           <w:sz w:val="24"/>
           <w:szCs w:val="24"/>
         </w:rPr>
-        <w:t>, etc.</w:t>
+        <w:t xml:space="preserve">, </w:t>
+      </w:r>
+      <w:proofErr w:type="spellStart"/>
+      <w:r>
+        <w:rPr>
+          <w:rFonts w:ascii="Arial" w:hAnsi="Arial" w:cs="Arial"/>
+          <w:sz w:val="24"/>
+          <w:szCs w:val="24"/>
+        </w:rPr>
+        <w:t>etc</w:t>
+      </w:r>
+      <w:proofErr w:type="spellEnd"/>
+      <w:r>
+        <w:rPr>
+          <w:rFonts w:ascii="Arial" w:hAnsi="Arial" w:cs="Arial"/>
+          <w:sz w:val="24"/>
+          <w:szCs w:val="24"/>
+        </w:rPr>
+        <w:t xml:space="preserve">, and the controlled game scenes are </w:t>
+      </w:r>
+      <w:proofErr w:type="spellStart"/>
+      <w:r>
+        <w:rPr>
+          <w:rFonts w:ascii="Arial" w:hAnsi="Arial" w:cs="Arial"/>
+          <w:sz w:val="24"/>
+          <w:szCs w:val="24"/>
+        </w:rPr>
+        <w:t>GrassyPlainsSceneControlled</w:t>
+      </w:r>
+      <w:proofErr w:type="spellEnd"/>
+      <w:r>
+        <w:rPr>
+          <w:rFonts w:ascii="Arial" w:hAnsi="Arial" w:cs="Arial"/>
+          <w:sz w:val="24"/>
+          <w:szCs w:val="24"/>
+        </w:rPr>
+        <w:t xml:space="preserve"> etc.</w:t>
       </w:r>
     </w:p>
     <w:p>
@@ -2051,8 +1810,6 @@
           <w:szCs w:val="24"/>
         </w:rPr>
       </w:pPr>
-      <w:bookmarkStart w:id="0" w:name="_GoBack"/>
-      <w:bookmarkEnd w:id="0"/>
     </w:p>
     <w:p>
       <w:pPr>
@@ -2088,7 +1845,7 @@
         </w:rPr>
         <w:lastRenderedPageBreak/>
         <w:drawing>
-          <wp:inline distT="0" distB="0" distL="0" distR="0">
+          <wp:inline distT="0" distB="0" distL="0" distR="0" wp14:anchorId="61EF45FE" wp14:editId="335D05E7">
             <wp:extent cx="5943600" cy="3972995"/>
             <wp:effectExtent l="0" t="0" r="0" b="8890"/>
             <wp:docPr id="1" name="Picture 1" descr="http://primeyoullc.net/wp-content/uploads/2017/07/DSC_13492.jpg"/>
@@ -2150,7 +1907,7 @@
           <w:noProof/>
         </w:rPr>
         <w:drawing>
-          <wp:inline distT="0" distB="0" distL="0" distR="0">
+          <wp:inline distT="0" distB="0" distL="0" distR="0" wp14:anchorId="12B84696" wp14:editId="4278AFE6">
             <wp:extent cx="5943600" cy="3972995"/>
             <wp:effectExtent l="0" t="0" r="0" b="8890"/>
             <wp:docPr id="2" name="Picture 2" descr="http://primeyoullc.net/wp-content/uploads/2017/07/DSC_13562.jpg"/>
@@ -2290,13 +2047,8 @@
       </w:r>
     </w:p>
     <w:p>
-      <w:pPr>
-        <w:rPr>
-          <w:rFonts w:ascii="Arial" w:hAnsi="Arial" w:cs="Arial"/>
-          <w:sz w:val="24"/>
-          <w:szCs w:val="24"/>
-        </w:rPr>
-      </w:pPr>
+      <w:bookmarkStart w:id="0" w:name="_GoBack"/>
+      <w:bookmarkEnd w:id="0"/>
     </w:p>
     <w:sectPr>
       <w:pgSz w:w="12240" w:h="15840"/>
@@ -2701,6 +2453,7 @@
   <w:style w:type="paragraph" w:default="1" w:styleId="Normal">
     <w:name w:val="Normal"/>
     <w:qFormat/>
+    <w:rsid w:val="00904E6C"/>
   </w:style>
   <w:style w:type="character" w:default="1" w:styleId="DefaultParagraphFont">
     <w:name w:val="Default Paragraph Font"/>

</xml_diff>

<commit_message>
Added snowy and barnacle auto guided scenes and linked with main menu. Added lots of rocks to SnowyMountain. Fixed fog effect for BarnacleWaters. Added audio explaining controls to info scene.
</commit_message>
<xml_diff>
--- a/Documentation/Developer document.docx
+++ b/Documentation/Developer document.docx
@@ -385,25 +385,7 @@
           <w:sz w:val="24"/>
           <w:szCs w:val="24"/>
         </w:rPr>
-        <w:t xml:space="preserve">, or follow the </w:t>
-      </w:r>
-      <w:proofErr w:type="gramStart"/>
-      <w:r>
-        <w:rPr>
-          <w:rFonts w:ascii="Arial" w:hAnsi="Arial" w:cs="Arial"/>
-          <w:sz w:val="24"/>
-          <w:szCs w:val="24"/>
-        </w:rPr>
-        <w:t>summary</w:t>
-      </w:r>
-      <w:proofErr w:type="gramEnd"/>
-      <w:r>
-        <w:rPr>
-          <w:rFonts w:ascii="Arial" w:hAnsi="Arial" w:cs="Arial"/>
-          <w:sz w:val="24"/>
-          <w:szCs w:val="24"/>
-        </w:rPr>
-        <w:t xml:space="preserve"> below.</w:t>
+        <w:t>, or follow the summary below.</w:t>
       </w:r>
     </w:p>
     <w:p>
@@ -5192,6 +5174,14 @@
           <w:sz w:val="24"/>
           <w:szCs w:val="24"/>
         </w:rPr>
+        <w:t xml:space="preserve"> (Assets</w:t>
+      </w:r>
+      <w:r>
+        <w:rPr>
+          <w:rFonts w:ascii="Arial" w:hAnsi="Arial" w:cs="Arial"/>
+          <w:sz w:val="24"/>
+          <w:szCs w:val="24"/>
+        </w:rPr>
         <w:t xml:space="preserve"> </w:t>
       </w:r>
       <w:r>
@@ -5200,7 +5190,7 @@
           <w:sz w:val="24"/>
           <w:szCs w:val="24"/>
         </w:rPr>
-        <w:t>(Assets</w:t>
+        <w:t>-&gt;</w:t>
       </w:r>
       <w:r>
         <w:rPr>
@@ -5216,6 +5206,22 @@
           <w:sz w:val="24"/>
           <w:szCs w:val="24"/>
         </w:rPr>
+        <w:t>OVR</w:t>
+      </w:r>
+      <w:r>
+        <w:rPr>
+          <w:rFonts w:ascii="Arial" w:hAnsi="Arial" w:cs="Arial"/>
+          <w:sz w:val="24"/>
+          <w:szCs w:val="24"/>
+        </w:rPr>
+        <w:t xml:space="preserve"> </w:t>
+      </w:r>
+      <w:r>
+        <w:rPr>
+          <w:rFonts w:ascii="Arial" w:hAnsi="Arial" w:cs="Arial"/>
+          <w:sz w:val="24"/>
+          <w:szCs w:val="24"/>
+        </w:rPr>
         <w:t>-&gt;</w:t>
       </w:r>
       <w:r>
@@ -5232,47 +5238,7 @@
           <w:sz w:val="24"/>
           <w:szCs w:val="24"/>
         </w:rPr>
-        <w:t>OVR</w:t>
-      </w:r>
-      <w:r>
-        <w:rPr>
-          <w:rFonts w:ascii="Arial" w:hAnsi="Arial" w:cs="Arial"/>
-          <w:sz w:val="24"/>
-          <w:szCs w:val="24"/>
-        </w:rPr>
-        <w:t xml:space="preserve"> </w:t>
-      </w:r>
-      <w:r>
-        <w:rPr>
-          <w:rFonts w:ascii="Arial" w:hAnsi="Arial" w:cs="Arial"/>
-          <w:sz w:val="24"/>
-          <w:szCs w:val="24"/>
-        </w:rPr>
-        <w:t>-&gt;</w:t>
-      </w:r>
-      <w:r>
-        <w:rPr>
-          <w:rFonts w:ascii="Arial" w:hAnsi="Arial" w:cs="Arial"/>
-          <w:sz w:val="24"/>
-          <w:szCs w:val="24"/>
-        </w:rPr>
-        <w:t xml:space="preserve"> </w:t>
-      </w:r>
-      <w:r>
-        <w:rPr>
-          <w:rFonts w:ascii="Arial" w:hAnsi="Arial" w:cs="Arial"/>
-          <w:sz w:val="24"/>
-          <w:szCs w:val="24"/>
-        </w:rPr>
-        <w:t>Prefabs)</w:t>
-      </w:r>
-      <w:r>
-        <w:rPr>
-          <w:rFonts w:ascii="Arial" w:hAnsi="Arial" w:cs="Arial"/>
-          <w:sz w:val="24"/>
-          <w:szCs w:val="24"/>
-        </w:rPr>
-        <w:t xml:space="preserve">. However, the script attached to the </w:t>
+        <w:t xml:space="preserve">Prefabs). However, the script attached to the </w:t>
       </w:r>
       <w:proofErr w:type="spellStart"/>
       <w:r>
@@ -10439,57 +10405,7 @@
           <w:sz w:val="24"/>
           <w:szCs w:val="24"/>
         </w:rPr>
-        <w:t xml:space="preserve">To allow for </w:t>
-      </w:r>
-      <w:r>
-        <w:rPr>
-          <w:rFonts w:ascii="Arial" w:hAnsi="Arial" w:cs="Arial"/>
-          <w:sz w:val="24"/>
-          <w:szCs w:val="24"/>
-        </w:rPr>
-        <w:t xml:space="preserve">running text </w:t>
-      </w:r>
-      <w:r>
-        <w:rPr>
-          <w:rFonts w:ascii="Arial" w:hAnsi="Arial" w:cs="Arial"/>
-          <w:sz w:val="24"/>
-          <w:szCs w:val="24"/>
-        </w:rPr>
-        <w:t xml:space="preserve">functionality, I made a </w:t>
-      </w:r>
-      <w:proofErr w:type="spellStart"/>
-      <w:r>
-        <w:rPr>
-          <w:rFonts w:ascii="Arial" w:hAnsi="Arial" w:cs="Arial"/>
-          <w:sz w:val="24"/>
-          <w:szCs w:val="24"/>
-        </w:rPr>
-        <w:t>T</w:t>
-      </w:r>
-      <w:r>
-        <w:rPr>
-          <w:rFonts w:ascii="Arial" w:hAnsi="Arial" w:cs="Arial"/>
-          <w:sz w:val="24"/>
-          <w:szCs w:val="24"/>
-        </w:rPr>
-        <w:t>ypeText</w:t>
-      </w:r>
-      <w:proofErr w:type="spellEnd"/>
-      <w:r>
-        <w:rPr>
-          <w:rFonts w:ascii="Arial" w:hAnsi="Arial" w:cs="Arial"/>
-          <w:sz w:val="24"/>
-          <w:szCs w:val="24"/>
-        </w:rPr>
-        <w:t xml:space="preserve"> class that should be </w:t>
-      </w:r>
-      <w:r>
-        <w:rPr>
-          <w:rFonts w:ascii="Arial" w:hAnsi="Arial" w:cs="Arial"/>
-          <w:sz w:val="24"/>
-          <w:szCs w:val="24"/>
-        </w:rPr>
-        <w:t xml:space="preserve">attached to a Text element. Whenever a text is set to the text field of </w:t>
+        <w:t xml:space="preserve">To allow for running text functionality, I made a </w:t>
       </w:r>
       <w:proofErr w:type="spellStart"/>
       <w:r>
@@ -10507,6 +10423,24 @@
           <w:sz w:val="24"/>
           <w:szCs w:val="24"/>
         </w:rPr>
+        <w:t xml:space="preserve"> class that should be attached to a Text element. Whenever a text is set to the text field of </w:t>
+      </w:r>
+      <w:proofErr w:type="spellStart"/>
+      <w:r>
+        <w:rPr>
+          <w:rFonts w:ascii="Arial" w:hAnsi="Arial" w:cs="Arial"/>
+          <w:sz w:val="24"/>
+          <w:szCs w:val="24"/>
+        </w:rPr>
+        <w:t>TypeText</w:t>
+      </w:r>
+      <w:proofErr w:type="spellEnd"/>
+      <w:r>
+        <w:rPr>
+          <w:rFonts w:ascii="Arial" w:hAnsi="Arial" w:cs="Arial"/>
+          <w:sz w:val="24"/>
+          <w:szCs w:val="24"/>
+        </w:rPr>
         <w:t xml:space="preserve"> using the method </w:t>
       </w:r>
       <w:proofErr w:type="spellStart"/>
@@ -10525,15 +10459,7 @@
           <w:sz w:val="24"/>
           <w:szCs w:val="24"/>
         </w:rPr>
-        <w:t>, it clears the attached Text element and begins adding one character from the set text at a time to the Text element’s display at a specified time interval.</w:t>
-      </w:r>
-      <w:r>
-        <w:rPr>
-          <w:rFonts w:ascii="Arial" w:hAnsi="Arial" w:cs="Arial"/>
-          <w:sz w:val="24"/>
-          <w:szCs w:val="24"/>
-        </w:rPr>
-        <w:t xml:space="preserve"> </w:t>
+        <w:t xml:space="preserve">, it clears the attached Text element and begins adding one character from the set text at a time to the Text element’s display at a specified time interval. </w:t>
       </w:r>
     </w:p>
     <w:p>
@@ -10641,15 +10567,7 @@
           <w:sz w:val="24"/>
           <w:szCs w:val="24"/>
         </w:rPr>
-        <w:t xml:space="preserve"> </w:t>
-      </w:r>
-      <w:r>
-        <w:rPr>
-          <w:rFonts w:ascii="Arial" w:hAnsi="Arial" w:cs="Arial"/>
-          <w:sz w:val="24"/>
-          <w:szCs w:val="24"/>
-        </w:rPr>
-        <w:t>(Assets -&gt; Scripts -&gt; Tutorial Scripts)</w:t>
+        <w:t xml:space="preserve"> (Assets -&gt; Scripts -&gt; Tutorial Scripts)</w:t>
       </w:r>
     </w:p>
     <w:p>
@@ -12120,7 +12038,23 @@
           <w:sz w:val="24"/>
           <w:szCs w:val="24"/>
         </w:rPr>
-        <w:t>. Whenever the player collides with an object with the appropriate tag (</w:t>
+        <w:t xml:space="preserve">. Whenever the player </w:t>
+      </w:r>
+      <w:r>
+        <w:rPr>
+          <w:rFonts w:ascii="Arial" w:hAnsi="Arial" w:cs="Arial"/>
+          <w:sz w:val="24"/>
+          <w:szCs w:val="24"/>
+        </w:rPr>
+        <w:t>enters a trigger on an</w:t>
+      </w:r>
+      <w:r>
+        <w:rPr>
+          <w:rFonts w:ascii="Arial" w:hAnsi="Arial" w:cs="Arial"/>
+          <w:sz w:val="24"/>
+          <w:szCs w:val="24"/>
+        </w:rPr>
+        <w:t xml:space="preserve"> object with the appropriate tag (</w:t>
       </w:r>
       <w:proofErr w:type="spellStart"/>
       <w:r>
@@ -12174,7 +12108,17 @@
           <w:sz w:val="24"/>
           <w:szCs w:val="24"/>
         </w:rPr>
-        <w:t xml:space="preserve">), it will deactivate the object, </w:t>
+        <w:t>), it will de</w:t>
+      </w:r>
+      <w:bookmarkStart w:id="0" w:name="_GoBack"/>
+      <w:bookmarkEnd w:id="0"/>
+      <w:r>
+        <w:rPr>
+          <w:rFonts w:ascii="Arial" w:hAnsi="Arial" w:cs="Arial"/>
+          <w:sz w:val="24"/>
+          <w:szCs w:val="24"/>
+        </w:rPr>
+        <w:t xml:space="preserve">activate the object, </w:t>
       </w:r>
       <w:r>
         <w:rPr>
@@ -12320,7 +12264,39 @@
           <w:sz w:val="24"/>
           <w:szCs w:val="24"/>
         </w:rPr>
-        <w:t>), the scene will be loaded if the number of pieces required for access have been collected, otherwise it updates the UI indicating otherwise.</w:t>
+        <w:t xml:space="preserve">), the scene will be loaded if the number of pieces required for access have been collected, </w:t>
+      </w:r>
+      <w:r>
+        <w:rPr>
+          <w:rFonts w:ascii="Arial" w:hAnsi="Arial" w:cs="Arial"/>
+          <w:sz w:val="24"/>
+          <w:szCs w:val="24"/>
+        </w:rPr>
+        <w:t xml:space="preserve">otherwise </w:t>
+      </w:r>
+      <w:r>
+        <w:rPr>
+          <w:rFonts w:ascii="Arial" w:hAnsi="Arial" w:cs="Arial"/>
+          <w:sz w:val="24"/>
+          <w:szCs w:val="24"/>
+        </w:rPr>
+        <w:t>it upd</w:t>
+      </w:r>
+      <w:r>
+        <w:rPr>
+          <w:rFonts w:ascii="Arial" w:hAnsi="Arial" w:cs="Arial"/>
+          <w:sz w:val="24"/>
+          <w:szCs w:val="24"/>
+        </w:rPr>
+        <w:t>ates the UI indicating that access is not allowed</w:t>
+      </w:r>
+      <w:r>
+        <w:rPr>
+          <w:rFonts w:ascii="Arial" w:hAnsi="Arial" w:cs="Arial"/>
+          <w:sz w:val="24"/>
+          <w:szCs w:val="24"/>
+        </w:rPr>
+        <w:t>.</w:t>
       </w:r>
     </w:p>
     <w:p>
@@ -12394,8 +12370,324 @@
           <w:szCs w:val="24"/>
         </w:rPr>
       </w:pPr>
-      <w:bookmarkStart w:id="0" w:name="_GoBack"/>
-      <w:bookmarkEnd w:id="0"/>
+      <w:r>
+        <w:rPr>
+          <w:rFonts w:ascii="Arial" w:hAnsi="Arial" w:cs="Arial"/>
+          <w:sz w:val="24"/>
+          <w:szCs w:val="24"/>
+        </w:rPr>
+        <w:t>Overview</w:t>
+      </w:r>
+    </w:p>
+    <w:p>
+      <w:pPr>
+        <w:spacing w:line="360" w:lineRule="auto"/>
+        <w:rPr>
+          <w:rFonts w:ascii="Arial" w:hAnsi="Arial" w:cs="Arial"/>
+          <w:sz w:val="24"/>
+          <w:szCs w:val="24"/>
+        </w:rPr>
+      </w:pPr>
+      <w:r>
+        <w:rPr>
+          <w:rFonts w:ascii="Arial" w:hAnsi="Arial" w:cs="Arial"/>
+          <w:sz w:val="24"/>
+          <w:szCs w:val="24"/>
+        </w:rPr>
+        <w:t xml:space="preserve">To make a guided/on rails scene mirroring the original, make a copy of the original scene using save as. Then delete Puzzle pieces/treasures, delete </w:t>
+      </w:r>
+      <w:proofErr w:type="spellStart"/>
+      <w:r>
+        <w:rPr>
+          <w:rFonts w:ascii="Arial" w:hAnsi="Arial" w:cs="Arial"/>
+          <w:sz w:val="24"/>
+          <w:szCs w:val="24"/>
+        </w:rPr>
+        <w:t>EnvironmentAccessors</w:t>
+      </w:r>
+      <w:proofErr w:type="spellEnd"/>
+      <w:r>
+        <w:rPr>
+          <w:rFonts w:ascii="Arial" w:hAnsi="Arial" w:cs="Arial"/>
+          <w:sz w:val="24"/>
+          <w:szCs w:val="24"/>
+        </w:rPr>
+        <w:t xml:space="preserve"> (portals), and delete _</w:t>
+      </w:r>
+      <w:proofErr w:type="spellStart"/>
+      <w:r>
+        <w:rPr>
+          <w:rFonts w:ascii="Arial" w:hAnsi="Arial" w:cs="Arial"/>
+          <w:sz w:val="24"/>
+          <w:szCs w:val="24"/>
+        </w:rPr>
+        <w:t>ProgressionManager</w:t>
+      </w:r>
+      <w:proofErr w:type="spellEnd"/>
+      <w:r>
+        <w:rPr>
+          <w:rFonts w:ascii="Arial" w:hAnsi="Arial" w:cs="Arial"/>
+          <w:sz w:val="24"/>
+          <w:szCs w:val="24"/>
+        </w:rPr>
+        <w:t xml:space="preserve">. </w:t>
+      </w:r>
+      <w:r>
+        <w:rPr>
+          <w:rFonts w:ascii="Arial" w:hAnsi="Arial" w:cs="Arial"/>
+          <w:sz w:val="24"/>
+          <w:szCs w:val="24"/>
+        </w:rPr>
+        <w:t xml:space="preserve">Add in the prefab </w:t>
+      </w:r>
+      <w:proofErr w:type="spellStart"/>
+      <w:r>
+        <w:rPr>
+          <w:rFonts w:ascii="Arial" w:hAnsi="Arial" w:cs="Arial"/>
+          <w:sz w:val="24"/>
+          <w:szCs w:val="24"/>
+        </w:rPr>
+        <w:t>AutoMoveOVRCameraRig</w:t>
+      </w:r>
+      <w:proofErr w:type="spellEnd"/>
+      <w:r>
+        <w:rPr>
+          <w:rFonts w:ascii="Arial" w:hAnsi="Arial" w:cs="Arial"/>
+          <w:sz w:val="24"/>
+          <w:szCs w:val="24"/>
+        </w:rPr>
+        <w:t xml:space="preserve"> (Assets -&gt; custom assets -&gt; Prefabs)</w:t>
+      </w:r>
+      <w:r>
+        <w:rPr>
+          <w:rFonts w:ascii="Arial" w:hAnsi="Arial" w:cs="Arial"/>
+          <w:sz w:val="24"/>
+          <w:szCs w:val="24"/>
+        </w:rPr>
+        <w:t xml:space="preserve"> at the same transform as </w:t>
+      </w:r>
+      <w:proofErr w:type="spellStart"/>
+      <w:r>
+        <w:rPr>
+          <w:rFonts w:ascii="Arial" w:hAnsi="Arial" w:cs="Arial"/>
+          <w:sz w:val="24"/>
+          <w:szCs w:val="24"/>
+        </w:rPr>
+        <w:t>GearVRPlayerController</w:t>
+      </w:r>
+      <w:proofErr w:type="spellEnd"/>
+      <w:r>
+        <w:rPr>
+          <w:rFonts w:ascii="Arial" w:hAnsi="Arial" w:cs="Arial"/>
+          <w:sz w:val="24"/>
+          <w:szCs w:val="24"/>
+        </w:rPr>
+        <w:t xml:space="preserve">. Then add the background sound </w:t>
+      </w:r>
+      <w:proofErr w:type="spellStart"/>
+      <w:r>
+        <w:rPr>
+          <w:rFonts w:ascii="Arial" w:hAnsi="Arial" w:cs="Arial"/>
+          <w:sz w:val="24"/>
+          <w:szCs w:val="24"/>
+        </w:rPr>
+        <w:t>audiosource</w:t>
+      </w:r>
+      <w:proofErr w:type="spellEnd"/>
+      <w:r>
+        <w:rPr>
+          <w:rFonts w:ascii="Arial" w:hAnsi="Arial" w:cs="Arial"/>
+          <w:sz w:val="24"/>
+          <w:szCs w:val="24"/>
+        </w:rPr>
+        <w:t xml:space="preserve"> from the </w:t>
+      </w:r>
+      <w:proofErr w:type="spellStart"/>
+      <w:r>
+        <w:rPr>
+          <w:rFonts w:ascii="Arial" w:hAnsi="Arial" w:cs="Arial"/>
+          <w:sz w:val="24"/>
+          <w:szCs w:val="24"/>
+        </w:rPr>
+        <w:t>GearVRPlayerController</w:t>
+      </w:r>
+      <w:proofErr w:type="spellEnd"/>
+      <w:r>
+        <w:rPr>
+          <w:rFonts w:ascii="Arial" w:hAnsi="Arial" w:cs="Arial"/>
+          <w:sz w:val="24"/>
+          <w:szCs w:val="24"/>
+        </w:rPr>
+        <w:t xml:space="preserve"> object to </w:t>
+      </w:r>
+      <w:proofErr w:type="spellStart"/>
+      <w:r>
+        <w:rPr>
+          <w:rFonts w:ascii="Arial" w:hAnsi="Arial" w:cs="Arial"/>
+          <w:sz w:val="24"/>
+          <w:szCs w:val="24"/>
+        </w:rPr>
+        <w:t>AutoMoveOVRCameraRig</w:t>
+      </w:r>
+      <w:proofErr w:type="spellEnd"/>
+      <w:r>
+        <w:rPr>
+          <w:rFonts w:ascii="Arial" w:hAnsi="Arial" w:cs="Arial"/>
+          <w:sz w:val="24"/>
+          <w:szCs w:val="24"/>
+        </w:rPr>
+        <w:t xml:space="preserve">, as well as any other non-interactive aesthetic components attached to </w:t>
+      </w:r>
+      <w:proofErr w:type="spellStart"/>
+      <w:r>
+        <w:rPr>
+          <w:rFonts w:ascii="Arial" w:hAnsi="Arial" w:cs="Arial"/>
+          <w:sz w:val="24"/>
+          <w:szCs w:val="24"/>
+        </w:rPr>
+        <w:t>GearVRPlayerObject</w:t>
+      </w:r>
+      <w:proofErr w:type="spellEnd"/>
+      <w:r>
+        <w:rPr>
+          <w:rFonts w:ascii="Arial" w:hAnsi="Arial" w:cs="Arial"/>
+          <w:sz w:val="24"/>
+          <w:szCs w:val="24"/>
+        </w:rPr>
+        <w:t xml:space="preserve">, in the three scenes listed above, the only thing I needed to add from the </w:t>
+      </w:r>
+      <w:proofErr w:type="spellStart"/>
+      <w:r>
+        <w:rPr>
+          <w:rFonts w:ascii="Arial" w:hAnsi="Arial" w:cs="Arial"/>
+          <w:sz w:val="24"/>
+          <w:szCs w:val="24"/>
+        </w:rPr>
+        <w:t>GearVRPlayerController</w:t>
+      </w:r>
+      <w:proofErr w:type="spellEnd"/>
+      <w:r>
+        <w:rPr>
+          <w:rFonts w:ascii="Arial" w:hAnsi="Arial" w:cs="Arial"/>
+          <w:sz w:val="24"/>
+          <w:szCs w:val="24"/>
+        </w:rPr>
+        <w:t xml:space="preserve"> object was the background </w:t>
+      </w:r>
+      <w:proofErr w:type="spellStart"/>
+      <w:r>
+        <w:rPr>
+          <w:rFonts w:ascii="Arial" w:hAnsi="Arial" w:cs="Arial"/>
+          <w:sz w:val="24"/>
+          <w:szCs w:val="24"/>
+        </w:rPr>
+        <w:t>audiosource</w:t>
+      </w:r>
+      <w:proofErr w:type="spellEnd"/>
+      <w:r>
+        <w:rPr>
+          <w:rFonts w:ascii="Arial" w:hAnsi="Arial" w:cs="Arial"/>
+          <w:sz w:val="24"/>
+          <w:szCs w:val="24"/>
+        </w:rPr>
+        <w:t xml:space="preserve">. Now delete </w:t>
+      </w:r>
+      <w:proofErr w:type="spellStart"/>
+      <w:r>
+        <w:rPr>
+          <w:rFonts w:ascii="Arial" w:hAnsi="Arial" w:cs="Arial"/>
+          <w:sz w:val="24"/>
+          <w:szCs w:val="24"/>
+        </w:rPr>
+        <w:t>GearVRPlayerController</w:t>
+      </w:r>
+      <w:proofErr w:type="spellEnd"/>
+      <w:r>
+        <w:rPr>
+          <w:rFonts w:ascii="Arial" w:hAnsi="Arial" w:cs="Arial"/>
+          <w:sz w:val="24"/>
+          <w:szCs w:val="24"/>
+        </w:rPr>
+        <w:t>. Now create an empty game object and name it Positions, or somethin</w:t>
+      </w:r>
+      <w:r>
+        <w:rPr>
+          <w:rFonts w:ascii="Arial" w:hAnsi="Arial" w:cs="Arial"/>
+          <w:sz w:val="24"/>
+          <w:szCs w:val="24"/>
+        </w:rPr>
+        <w:t xml:space="preserve">g similar. Under that game object, </w:t>
+      </w:r>
+      <w:r>
+        <w:rPr>
+          <w:rFonts w:ascii="Arial" w:hAnsi="Arial" w:cs="Arial"/>
+          <w:sz w:val="24"/>
+          <w:szCs w:val="24"/>
+        </w:rPr>
+        <w:t xml:space="preserve">sequentially </w:t>
+      </w:r>
+      <w:r>
+        <w:rPr>
+          <w:rFonts w:ascii="Arial" w:hAnsi="Arial" w:cs="Arial"/>
+          <w:sz w:val="24"/>
+          <w:szCs w:val="24"/>
+        </w:rPr>
+        <w:t>create more empty game objects</w:t>
+      </w:r>
+      <w:r>
+        <w:rPr>
+          <w:rFonts w:ascii="Arial" w:hAnsi="Arial" w:cs="Arial"/>
+          <w:sz w:val="24"/>
+          <w:szCs w:val="24"/>
+        </w:rPr>
+        <w:t xml:space="preserve"> with transforms that form a path through the scene, and that eventually returns to the starting point.</w:t>
+      </w:r>
+    </w:p>
+    <w:p>
+      <w:pPr>
+        <w:spacing w:line="360" w:lineRule="auto"/>
+        <w:rPr>
+          <w:rFonts w:ascii="Arial" w:hAnsi="Arial" w:cs="Arial"/>
+          <w:sz w:val="24"/>
+          <w:szCs w:val="24"/>
+        </w:rPr>
+      </w:pPr>
+    </w:p>
+    <w:p>
+      <w:pPr>
+        <w:spacing w:line="360" w:lineRule="auto"/>
+        <w:rPr>
+          <w:rFonts w:ascii="Arial" w:hAnsi="Arial" w:cs="Arial"/>
+          <w:sz w:val="24"/>
+          <w:szCs w:val="24"/>
+        </w:rPr>
+      </w:pPr>
+      <w:r>
+        <w:rPr>
+          <w:rFonts w:ascii="Arial" w:hAnsi="Arial" w:cs="Arial"/>
+          <w:sz w:val="24"/>
+          <w:szCs w:val="24"/>
+        </w:rPr>
+        <w:t>Optimization</w:t>
+      </w:r>
+    </w:p>
+    <w:p>
+      <w:pPr>
+        <w:spacing w:line="360" w:lineRule="auto"/>
+        <w:rPr>
+          <w:rFonts w:ascii="Arial" w:hAnsi="Arial" w:cs="Arial"/>
+          <w:sz w:val="24"/>
+          <w:szCs w:val="24"/>
+        </w:rPr>
+      </w:pPr>
+      <w:r>
+        <w:rPr>
+          <w:rFonts w:ascii="Arial" w:hAnsi="Arial" w:cs="Arial"/>
+          <w:sz w:val="24"/>
+          <w:szCs w:val="24"/>
+        </w:rPr>
+        <w:t xml:space="preserve">Make terrain smooth (generally) very small, sharp, jagged terrain is more intensive than </w:t>
+      </w:r>
     </w:p>
     <w:sectPr>
       <w:pgSz w:w="12240" w:h="15840"/>

</xml_diff>

<commit_message>
First production build. Build 1.3, Version Code 3.
</commit_message>
<xml_diff>
--- a/Documentation/Developer document.docx
+++ b/Documentation/Developer document.docx
@@ -1582,7 +1582,29 @@
           <w:szCs w:val="24"/>
           <w:u w:val="none"/>
         </w:rPr>
-        <w:t>GearVR Controller has no direct mappings, instead, inputs must be handled by code. Look at OVRGearVRControllerTest (Assets</w:t>
+        <w:t xml:space="preserve">GearVR Controller has no </w:t>
+      </w:r>
+      <w:r>
+        <w:rPr>
+          <w:rStyle w:val="Hyperlink"/>
+          <w:rFonts w:ascii="Arial" w:hAnsi="Arial" w:cs="Arial"/>
+          <w:color w:val="auto"/>
+          <w:sz w:val="24"/>
+          <w:szCs w:val="24"/>
+          <w:u w:val="none"/>
+        </w:rPr>
+        <w:t>axis/input</w:t>
+      </w:r>
+      <w:r>
+        <w:rPr>
+          <w:rStyle w:val="Hyperlink"/>
+          <w:rFonts w:ascii="Arial" w:hAnsi="Arial" w:cs="Arial"/>
+          <w:color w:val="auto"/>
+          <w:sz w:val="24"/>
+          <w:szCs w:val="24"/>
+          <w:u w:val="none"/>
+        </w:rPr>
+        <w:t xml:space="preserve"> mappings, instead, inputs must be handled by code. Look at OVRGearVRControllerTest (Assets</w:t>
       </w:r>
       <w:r>
         <w:rPr>
@@ -1956,9 +1978,9 @@
         </w:rPr>
         <w:drawing>
           <wp:inline distT="0" distB="0" distL="0" distR="0">
-            <wp:extent cx="5274041" cy="3934225"/>
-            <wp:effectExtent l="0" t="0" r="3175" b="9525"/>
-            <wp:docPr id="3" name="Picture 3" descr="C:\Users\takoda\Documents\ReliefFinally\Assets\custom_assets\Textures\GameScene GearVRController Controls.png"/>
+            <wp:extent cx="4837609" cy="3679718"/>
+            <wp:effectExtent l="0" t="0" r="1270" b="0"/>
+            <wp:docPr id="6" name="Picture 6"/>
             <wp:cNvGraphicFramePr>
               <a:graphicFrameLocks xmlns:a="http://schemas.openxmlformats.org/drawingml/2006/main" noChangeAspect="1"/>
             </wp:cNvGraphicFramePr>
@@ -1966,10 +1988,8 @@
               <a:graphicData uri="http://schemas.openxmlformats.org/drawingml/2006/picture">
                 <pic:pic xmlns:pic="http://schemas.openxmlformats.org/drawingml/2006/picture">
                   <pic:nvPicPr>
-                    <pic:cNvPr id="0" name="Picture 1" descr="C:\Users\takoda\Documents\ReliefFinally\Assets\custom_assets\Textures\GameScene GearVRController Controls.png"/>
-                    <pic:cNvPicPr>
-                      <a:picLocks noChangeAspect="1" noChangeArrowheads="1"/>
-                    </pic:cNvPicPr>
+                    <pic:cNvPr id="6" name="GameScene GearVRController Controls.png"/>
+                    <pic:cNvPicPr/>
                   </pic:nvPicPr>
                   <pic:blipFill>
                     <a:blip r:embed="rId16" cstate="print">
@@ -1979,23 +1999,18 @@
                         </a:ext>
                       </a:extLst>
                     </a:blip>
-                    <a:srcRect/>
                     <a:stretch>
                       <a:fillRect/>
                     </a:stretch>
                   </pic:blipFill>
-                  <pic:spPr bwMode="auto">
+                  <pic:spPr>
                     <a:xfrm>
                       <a:off x="0" y="0"/>
-                      <a:ext cx="5276619" cy="3936148"/>
+                      <a:ext cx="4846273" cy="3686308"/>
                     </a:xfrm>
                     <a:prstGeom prst="rect">
                       <a:avLst/>
                     </a:prstGeom>
-                    <a:noFill/>
-                    <a:ln>
-                      <a:noFill/>
-                    </a:ln>
                   </pic:spPr>
                 </pic:pic>
               </a:graphicData>
@@ -2012,9 +2027,9 @@
         </w:rPr>
         <w:drawing>
           <wp:inline distT="0" distB="0" distL="0" distR="0">
-            <wp:extent cx="5371139" cy="3982883"/>
-            <wp:effectExtent l="0" t="0" r="1270" b="0"/>
-            <wp:docPr id="4" name="Picture 4" descr="C:\Users\takoda\Documents\ReliefFinally\Assets\custom_assets\Textures\GameScene StratusXL Controls.png"/>
+            <wp:extent cx="5494084" cy="4559580"/>
+            <wp:effectExtent l="0" t="0" r="0" b="0"/>
+            <wp:docPr id="1" name="Picture 1"/>
             <wp:cNvGraphicFramePr>
               <a:graphicFrameLocks xmlns:a="http://schemas.openxmlformats.org/drawingml/2006/main" noChangeAspect="1"/>
             </wp:cNvGraphicFramePr>
@@ -2022,10 +2037,8 @@
               <a:graphicData uri="http://schemas.openxmlformats.org/drawingml/2006/picture">
                 <pic:pic xmlns:pic="http://schemas.openxmlformats.org/drawingml/2006/picture">
                   <pic:nvPicPr>
-                    <pic:cNvPr id="0" name="Picture 2" descr="C:\Users\takoda\Documents\ReliefFinally\Assets\custom_assets\Textures\GameScene StratusXL Controls.png"/>
-                    <pic:cNvPicPr>
-                      <a:picLocks noChangeAspect="1" noChangeArrowheads="1"/>
-                    </pic:cNvPicPr>
+                    <pic:cNvPr id="1" name="GameScene StratusXL Controls.png"/>
+                    <pic:cNvPicPr/>
                   </pic:nvPicPr>
                   <pic:blipFill>
                     <a:blip r:embed="rId17">
@@ -2035,23 +2048,18 @@
                         </a:ext>
                       </a:extLst>
                     </a:blip>
-                    <a:srcRect/>
                     <a:stretch>
                       <a:fillRect/>
                     </a:stretch>
                   </pic:blipFill>
-                  <pic:spPr bwMode="auto">
+                  <pic:spPr>
                     <a:xfrm>
                       <a:off x="0" y="0"/>
-                      <a:ext cx="5374415" cy="3985312"/>
+                      <a:ext cx="5512622" cy="4574965"/>
                     </a:xfrm>
                     <a:prstGeom prst="rect">
                       <a:avLst/>
                     </a:prstGeom>
-                    <a:noFill/>
-                    <a:ln>
-                      <a:noFill/>
-                    </a:ln>
                   </pic:spPr>
                 </pic:pic>
               </a:graphicData>
@@ -2059,17 +2067,6 @@
           </wp:inline>
         </w:drawing>
       </w:r>
-    </w:p>
-    <w:p>
-      <w:pPr>
-        <w:spacing w:line="360" w:lineRule="auto"/>
-        <w:rPr>
-          <w:rFonts w:ascii="Arial" w:hAnsi="Arial" w:cs="Arial"/>
-          <w:b/>
-          <w:sz w:val="24"/>
-          <w:szCs w:val="24"/>
-        </w:rPr>
-      </w:pPr>
     </w:p>
     <w:p>
       <w:pPr>
@@ -7641,23 +7638,15 @@
         <w:spacing w:line="360" w:lineRule="auto"/>
         <w:rPr>
           <w:rFonts w:ascii="Arial" w:hAnsi="Arial" w:cs="Arial"/>
-          <w:sz w:val="24"/>
-          <w:szCs w:val="24"/>
-        </w:rPr>
-      </w:pPr>
-    </w:p>
-    <w:p>
-      <w:pPr>
-        <w:spacing w:line="360" w:lineRule="auto"/>
-        <w:rPr>
-          <w:rFonts w:ascii="Arial" w:hAnsi="Arial" w:cs="Arial"/>
-          <w:sz w:val="24"/>
-          <w:szCs w:val="24"/>
-        </w:rPr>
-      </w:pPr>
-      <w:r>
-        <w:rPr>
-          <w:rFonts w:ascii="Arial" w:hAnsi="Arial" w:cs="Arial"/>
+          <w:b/>
+          <w:sz w:val="24"/>
+          <w:szCs w:val="24"/>
+        </w:rPr>
+      </w:pPr>
+      <w:r>
+        <w:rPr>
+          <w:rFonts w:ascii="Arial" w:hAnsi="Arial" w:cs="Arial"/>
+          <w:b/>
           <w:sz w:val="24"/>
           <w:szCs w:val="24"/>
         </w:rPr>
@@ -7679,15 +7668,171 @@
           <w:sz w:val="24"/>
           <w:szCs w:val="24"/>
         </w:rPr>
-        <w:t>Generally speaking, make terrain smooth</w:t>
-      </w:r>
-      <w:r>
-        <w:rPr>
-          <w:rFonts w:ascii="Arial" w:hAnsi="Arial" w:cs="Arial"/>
-          <w:sz w:val="24"/>
-          <w:szCs w:val="24"/>
-        </w:rPr>
-        <w:t xml:space="preserve"> ????</w:t>
+        <w:t>Check out this website:</w:t>
+      </w:r>
+    </w:p>
+    <w:p>
+      <w:pPr>
+        <w:spacing w:line="360" w:lineRule="auto"/>
+        <w:rPr>
+          <w:rFonts w:ascii="Arial" w:hAnsi="Arial" w:cs="Arial"/>
+          <w:sz w:val="24"/>
+          <w:szCs w:val="24"/>
+        </w:rPr>
+      </w:pPr>
+      <w:hyperlink r:id="rId19" w:history="1">
+        <w:r>
+          <w:rPr>
+            <w:rStyle w:val="Hyperlink"/>
+            <w:rFonts w:ascii="Arial" w:hAnsi="Arial" w:cs="Arial"/>
+            <w:sz w:val="24"/>
+            <w:szCs w:val="24"/>
+          </w:rPr>
+          <w:t>https://developer.oculus.com/blog/squeezing-performance-out-of-your-unity-gear-vr-game/</w:t>
+        </w:r>
+      </w:hyperlink>
+    </w:p>
+    <w:p>
+      <w:pPr>
+        <w:spacing w:line="360" w:lineRule="auto"/>
+        <w:rPr>
+          <w:rFonts w:ascii="Arial" w:hAnsi="Arial" w:cs="Arial"/>
+          <w:sz w:val="24"/>
+          <w:szCs w:val="24"/>
+        </w:rPr>
+      </w:pPr>
+      <w:r>
+        <w:rPr>
+          <w:rFonts w:ascii="Arial" w:hAnsi="Arial" w:cs="Arial"/>
+          <w:sz w:val="24"/>
+          <w:szCs w:val="24"/>
+        </w:rPr>
+        <w:t>This gives a general overview of optimization. However, with ReliefFinally having scenes that have large landscapes requiring long lines of vision, it is impossible to achieve fewer than 100,000 draw calls per frame.</w:t>
+      </w:r>
+    </w:p>
+    <w:p>
+      <w:pPr>
+        <w:spacing w:line="360" w:lineRule="auto"/>
+        <w:rPr>
+          <w:rFonts w:ascii="Arial" w:hAnsi="Arial" w:cs="Arial"/>
+          <w:sz w:val="24"/>
+          <w:szCs w:val="24"/>
+        </w:rPr>
+      </w:pPr>
+      <w:r>
+        <w:rPr>
+          <w:rFonts w:ascii="Arial" w:hAnsi="Arial" w:cs="Arial"/>
+          <w:sz w:val="24"/>
+          <w:szCs w:val="24"/>
+        </w:rPr>
+        <w:t>A large terrain in of itself can bring fps down to</w:t>
+      </w:r>
+      <w:r>
+        <w:rPr>
+          <w:rFonts w:ascii="Arial" w:hAnsi="Arial" w:cs="Arial"/>
+          <w:sz w:val="24"/>
+          <w:szCs w:val="24"/>
+        </w:rPr>
+        <w:t xml:space="preserve"> 30</w:t>
+      </w:r>
+      <w:r>
+        <w:rPr>
+          <w:rFonts w:ascii="Arial" w:hAnsi="Arial" w:cs="Arial"/>
+          <w:sz w:val="24"/>
+          <w:szCs w:val="24"/>
+        </w:rPr>
+        <w:t>, so that is the baseline fps to shoot for.</w:t>
+      </w:r>
+      <w:r>
+        <w:rPr>
+          <w:rFonts w:ascii="Arial" w:hAnsi="Arial" w:cs="Arial"/>
+          <w:sz w:val="24"/>
+          <w:szCs w:val="24"/>
+        </w:rPr>
+        <w:t xml:space="preserve"> If you reduce lines of sight by strategically molding the terrain such that the player is never able to have extended line of sight, that can help performance.</w:t>
+      </w:r>
+      <w:r>
+        <w:rPr>
+          <w:rFonts w:ascii="Arial" w:hAnsi="Arial" w:cs="Arial"/>
+          <w:sz w:val="24"/>
+          <w:szCs w:val="24"/>
+        </w:rPr>
+        <w:t xml:space="preserve"> If the terrain has a lot of grass/flowers and trees on it, you can increase performance by turning detail density do</w:t>
+      </w:r>
+      <w:r>
+        <w:rPr>
+          <w:rFonts w:ascii="Arial" w:hAnsi="Arial" w:cs="Arial"/>
+          <w:sz w:val="24"/>
+          <w:szCs w:val="24"/>
+        </w:rPr>
+        <w:t>wn</w:t>
+      </w:r>
+      <w:r>
+        <w:rPr>
+          <w:rFonts w:ascii="Arial" w:hAnsi="Arial" w:cs="Arial"/>
+          <w:sz w:val="24"/>
+          <w:szCs w:val="24"/>
+        </w:rPr>
+        <w:t xml:space="preserve"> (in the terrain settings tab)</w:t>
+      </w:r>
+      <w:r>
+        <w:rPr>
+          <w:rFonts w:ascii="Arial" w:hAnsi="Arial" w:cs="Arial"/>
+          <w:sz w:val="24"/>
+          <w:szCs w:val="24"/>
+        </w:rPr>
+        <w:t xml:space="preserve">. Also </w:t>
+      </w:r>
+      <w:r>
+        <w:rPr>
+          <w:rFonts w:ascii="Arial" w:hAnsi="Arial" w:cs="Arial"/>
+          <w:sz w:val="24"/>
+          <w:szCs w:val="24"/>
+        </w:rPr>
+        <w:lastRenderedPageBreak/>
+        <w:t>make sure that you are not spreading the grass/flowers and trees too densely, as that is hard on the processor.</w:t>
+      </w:r>
+    </w:p>
+    <w:p>
+      <w:pPr>
+        <w:spacing w:line="360" w:lineRule="auto"/>
+        <w:rPr>
+          <w:rFonts w:ascii="Arial" w:hAnsi="Arial" w:cs="Arial"/>
+          <w:sz w:val="24"/>
+          <w:szCs w:val="24"/>
+        </w:rPr>
+      </w:pPr>
+      <w:r>
+        <w:rPr>
+          <w:rFonts w:ascii="Arial" w:hAnsi="Arial" w:cs="Arial"/>
+          <w:sz w:val="24"/>
+          <w:szCs w:val="24"/>
+        </w:rPr>
+        <w:t>Another t</w:t>
+      </w:r>
+      <w:r>
+        <w:rPr>
+          <w:rFonts w:ascii="Arial" w:hAnsi="Arial" w:cs="Arial"/>
+          <w:sz w:val="24"/>
+          <w:szCs w:val="24"/>
+        </w:rPr>
+        <w:t>hing to keep in mind when desig</w:t>
+      </w:r>
+      <w:r>
+        <w:rPr>
+          <w:rFonts w:ascii="Arial" w:hAnsi="Arial" w:cs="Arial"/>
+          <w:sz w:val="24"/>
+          <w:szCs w:val="24"/>
+        </w:rPr>
+        <w:t>ning new terrains is that you can increase performance by molding the terrain so that the player never has long lines of sight. Unity’s occlusion culling makes it so that any objects that are blocked by other objects from the camera’</w:t>
+      </w:r>
+      <w:r>
+        <w:rPr>
+          <w:rFonts w:ascii="Arial" w:hAnsi="Arial" w:cs="Arial"/>
+          <w:sz w:val="24"/>
+          <w:szCs w:val="24"/>
+        </w:rPr>
+        <w:t xml:space="preserve">s view are not drawn. </w:t>
       </w:r>
       <w:bookmarkStart w:id="0" w:name="_GoBack"/>
       <w:bookmarkEnd w:id="0"/>
@@ -7697,16 +7842,37 @@
           <w:sz w:val="24"/>
           <w:szCs w:val="24"/>
         </w:rPr>
-        <w:t>. V</w:t>
-      </w:r>
-      <w:r>
-        <w:rPr>
-          <w:rFonts w:ascii="Arial" w:hAnsi="Arial" w:cs="Arial"/>
-          <w:sz w:val="24"/>
-          <w:szCs w:val="24"/>
-        </w:rPr>
-        <w:t xml:space="preserve">ery small, sharp, jagged terrain is more intensive than </w:t>
-      </w:r>
+        <w:t>(</w:t>
+      </w:r>
+      <w:hyperlink r:id="rId20" w:history="1">
+        <w:r>
+          <w:rPr>
+            <w:rStyle w:val="Hyperlink"/>
+            <w:rFonts w:ascii="Arial" w:hAnsi="Arial" w:cs="Arial"/>
+            <w:sz w:val="24"/>
+            <w:szCs w:val="24"/>
+          </w:rPr>
+          <w:t>https://docs.unity3d.com/560/Documentation/Manual/OcclusionCulling.html</w:t>
+        </w:r>
+      </w:hyperlink>
+      <w:r>
+        <w:rPr>
+          <w:rFonts w:ascii="Arial" w:hAnsi="Arial" w:cs="Arial"/>
+          <w:sz w:val="24"/>
+          <w:szCs w:val="24"/>
+        </w:rPr>
+        <w:t>)</w:t>
+      </w:r>
+    </w:p>
+    <w:p>
+      <w:pPr>
+        <w:spacing w:line="360" w:lineRule="auto"/>
+        <w:rPr>
+          <w:rFonts w:ascii="Arial" w:hAnsi="Arial" w:cs="Arial"/>
+          <w:sz w:val="24"/>
+          <w:szCs w:val="24"/>
+        </w:rPr>
+      </w:pPr>
     </w:p>
     <w:sectPr>
       <w:pgSz w:w="12240" w:h="15840"/>

</xml_diff>